<commit_message>
more Ansible learning & sample
</commit_message>
<xml_diff>
--- a/ansible/Ansible.docx
+++ b/ansible/Ansible.docx
@@ -817,14 +817,7 @@
                                 <w:sz w:val="32"/>
                                 <w:szCs w:val="32"/>
                               </w:rPr>
-                              <w:t>table</w:t>
-                            </w:r>
-                            <w:r>
-                              <w:rPr>
-                                <w:sz w:val="32"/>
-                                <w:szCs w:val="32"/>
-                              </w:rPr>
-                              <w:t>owner</w:t>
+                              <w:t>tableowner</w:t>
                             </w:r>
                             <w:proofErr w:type="spellEnd"/>
                             <w:proofErr w:type="gramEnd"/>
@@ -1253,14 +1246,7 @@
                           <w:sz w:val="32"/>
                           <w:szCs w:val="32"/>
                         </w:rPr>
-                        <w:t>table</w:t>
-                      </w:r>
-                      <w:r>
-                        <w:rPr>
-                          <w:sz w:val="32"/>
-                          <w:szCs w:val="32"/>
-                        </w:rPr>
-                        <w:t>owner</w:t>
+                        <w:t>tableowner</w:t>
                       </w:r>
                       <w:proofErr w:type="spellEnd"/>
                       <w:proofErr w:type="gramEnd"/>
@@ -1529,12 +1515,8 @@
     </w:p>
     <w:p>
       <w:pPr>
-        <w:tabs>
-          <w:tab w:val="left" w:pos="2600"/>
-        </w:tabs>
-        <w:rPr>
-          <w:sz w:val="32"/>
-          <w:szCs w:val="32"/>
+        <w:rPr>
+          <w:rFonts w:ascii="Times New Roman" w:eastAsia="Times New Roman" w:hAnsi="Times New Roman" w:cs="Times New Roman"/>
         </w:rPr>
       </w:pPr>
       <w:r>
@@ -1790,23 +1772,48 @@
           <w:szCs w:val="32"/>
         </w:rPr>
         <w:br/>
-        <w:t xml:space="preserve">Define which tasks, in which hosts, by </w:t>
-      </w:r>
-      <w:proofErr w:type="spellStart"/>
-      <w:r>
-        <w:rPr>
-          <w:sz w:val="32"/>
-          <w:szCs w:val="32"/>
-        </w:rPr>
-        <w:t>whch</w:t>
-      </w:r>
-      <w:proofErr w:type="spellEnd"/>
-      <w:r>
-        <w:rPr>
-          <w:sz w:val="32"/>
-          <w:szCs w:val="32"/>
-        </w:rPr>
-        <w:t xml:space="preserve"> users.</w:t>
+      </w:r>
+      <w:r>
+        <w:rPr>
+          <w:rFonts w:ascii="Calibri" w:hAnsi="Calibri" w:cs="Calibri"/>
+          <w:sz w:val="32"/>
+          <w:szCs w:val="32"/>
+        </w:rPr>
+        <w:t>Define which tasks, in which hosts, by wh</w:t>
+      </w:r>
+      <w:r>
+        <w:rPr>
+          <w:rFonts w:ascii="Calibri" w:hAnsi="Calibri" w:cs="Calibri"/>
+          <w:sz w:val="32"/>
+          <w:szCs w:val="32"/>
+        </w:rPr>
+        <w:t>i</w:t>
+      </w:r>
+      <w:r>
+        <w:rPr>
+          <w:rFonts w:ascii="Calibri" w:hAnsi="Calibri" w:cs="Calibri"/>
+          <w:sz w:val="32"/>
+          <w:szCs w:val="32"/>
+        </w:rPr>
+        <w:t>ch users.</w:t>
+      </w:r>
+      <w:r>
+        <w:rPr>
+          <w:rFonts w:ascii="Calibri" w:hAnsi="Calibri" w:cs="Calibri"/>
+          <w:sz w:val="32"/>
+          <w:szCs w:val="32"/>
+        </w:rPr>
+        <w:br/>
+      </w:r>
+      <w:r>
+        <w:rPr>
+          <w:rFonts w:ascii="Calibri" w:eastAsia="Times New Roman" w:hAnsi="Calibri" w:cs="Calibri"/>
+          <w:color w:val="000000"/>
+          <w:sz w:val="32"/>
+          <w:szCs w:val="32"/>
+          <w:shd w:val="clear" w:color="auto" w:fill="FFFFFF"/>
+        </w:rPr>
+        <w:t>The function of a play is to map a set of instructions defined against a particular host.</w:t>
       </w:r>
       <w:r>
         <w:rPr>
@@ -1829,66 +1836,7 @@
           <w:sz w:val="36"/>
           <w:szCs w:val="36"/>
         </w:rPr>
-        <w:t>Playbook:</w:t>
-      </w:r>
-      <w:r>
-        <w:rPr>
-          <w:sz w:val="32"/>
-          <w:szCs w:val="32"/>
-        </w:rPr>
-        <w:br/>
-      </w:r>
-      <w:r>
-        <w:rPr>
-          <w:sz w:val="32"/>
-          <w:szCs w:val="32"/>
-        </w:rPr>
-        <w:br/>
-        <w:t>Orchestrates the module execution. A playbook is a file.</w:t>
-      </w:r>
-      <w:r>
-        <w:rPr>
-          <w:sz w:val="32"/>
-          <w:szCs w:val="32"/>
-        </w:rPr>
-        <w:br/>
-        <w:t>In a file there can be many Plays defined.</w:t>
-      </w:r>
-      <w:r>
-        <w:rPr>
-          <w:sz w:val="32"/>
-          <w:szCs w:val="32"/>
-        </w:rPr>
-        <w:br/>
-      </w:r>
-      <w:r>
-        <w:rPr>
-          <w:sz w:val="32"/>
-          <w:szCs w:val="32"/>
-        </w:rPr>
-        <w:br/>
-        <w:t xml:space="preserve">The attribute “name” is used to uniquely identify its purpose. </w:t>
-      </w:r>
-      <w:r>
-        <w:rPr>
-          <w:sz w:val="32"/>
-          <w:szCs w:val="32"/>
-        </w:rPr>
-        <w:br/>
-      </w:r>
-      <w:r>
-        <w:rPr>
-          <w:sz w:val="32"/>
-          <w:szCs w:val="32"/>
-        </w:rPr>
-        <w:br/>
-      </w:r>
-      <w:r>
-        <w:rPr>
-          <w:sz w:val="32"/>
-          <w:szCs w:val="32"/>
-        </w:rPr>
-        <w:br/>
+        <w:t>Playbook</w:t>
       </w:r>
       <w:r>
         <w:rPr>
@@ -1897,301 +1845,7 @@
           <w:sz w:val="36"/>
           <w:szCs w:val="36"/>
         </w:rPr>
-        <w:t>Hosts (-hosts)</w:t>
-      </w:r>
-      <w:r>
-        <w:rPr>
-          <w:sz w:val="32"/>
-          <w:szCs w:val="32"/>
-        </w:rPr>
-        <w:br/>
-      </w:r>
-      <w:r>
-        <w:rPr>
-          <w:sz w:val="32"/>
-          <w:szCs w:val="32"/>
-        </w:rPr>
-        <w:br/>
-        <w:t xml:space="preserve">In Ansible there is a hosts file that keeps a list of </w:t>
-      </w:r>
-      <w:r>
-        <w:rPr>
-          <w:sz w:val="32"/>
-          <w:szCs w:val="32"/>
-        </w:rPr>
-        <w:t>inventories</w:t>
-      </w:r>
-      <w:r>
-        <w:rPr>
-          <w:sz w:val="32"/>
-          <w:szCs w:val="32"/>
-        </w:rPr>
-        <w:t xml:space="preserve"> (all the machines involved in Ansible tasks execution).</w:t>
-      </w:r>
-      <w:r>
-        <w:rPr>
-          <w:sz w:val="32"/>
-          <w:szCs w:val="32"/>
-        </w:rPr>
-        <w:br/>
-        <w:t>S</w:t>
-      </w:r>
-      <w:r>
-        <w:rPr>
-          <w:sz w:val="32"/>
-          <w:szCs w:val="32"/>
-        </w:rPr>
-        <w:t>o</w:t>
-      </w:r>
-      <w:r>
-        <w:rPr>
-          <w:sz w:val="32"/>
-          <w:szCs w:val="32"/>
-        </w:rPr>
-        <w:t xml:space="preserve"> this attribute is mapped to the values inside this hosts file.</w:t>
-      </w:r>
-      <w:r>
-        <w:rPr>
-          <w:sz w:val="32"/>
-          <w:szCs w:val="32"/>
-        </w:rPr>
-        <w:br/>
-      </w:r>
-      <w:r>
-        <w:rPr>
-          <w:sz w:val="32"/>
-          <w:szCs w:val="32"/>
-        </w:rPr>
-        <w:br/>
-      </w:r>
-      <w:r>
-        <w:rPr>
-          <w:sz w:val="32"/>
-          <w:szCs w:val="32"/>
-        </w:rPr>
-        <w:t>The</w:t>
-      </w:r>
-      <w:r>
-        <w:rPr>
-          <w:sz w:val="32"/>
-          <w:szCs w:val="32"/>
-        </w:rPr>
-        <w:t xml:space="preserve"> host</w:t>
-      </w:r>
-      <w:r>
-        <w:rPr>
-          <w:sz w:val="32"/>
-          <w:szCs w:val="32"/>
-        </w:rPr>
-        <w:t>s</w:t>
-      </w:r>
-      <w:r>
-        <w:rPr>
-          <w:sz w:val="32"/>
-          <w:szCs w:val="32"/>
-        </w:rPr>
-        <w:t xml:space="preserve"> file looks like:</w:t>
-      </w:r>
-      <w:r>
-        <w:rPr>
-          <w:sz w:val="32"/>
-          <w:szCs w:val="32"/>
-        </w:rPr>
-        <w:br/>
-      </w:r>
-      <w:r>
-        <w:rPr>
-          <w:sz w:val="32"/>
-          <w:szCs w:val="32"/>
-        </w:rPr>
-        <w:br/>
-      </w:r>
-    </w:p>
-    <w:p>
-      <w:pPr>
-        <w:rPr>
-          <w:sz w:val="32"/>
-          <w:szCs w:val="32"/>
-        </w:rPr>
-      </w:pPr>
-    </w:p>
-    <w:p>
-      <w:pPr>
-        <w:rPr>
-          <w:sz w:val="32"/>
-          <w:szCs w:val="32"/>
-        </w:rPr>
-      </w:pPr>
-    </w:p>
-    <w:p>
-      <w:pPr>
-        <w:rPr>
-          <w:sz w:val="32"/>
-          <w:szCs w:val="32"/>
-        </w:rPr>
-      </w:pPr>
-    </w:p>
-    <w:p>
-      <w:pPr>
-        <w:rPr>
-          <w:sz w:val="32"/>
-          <w:szCs w:val="32"/>
-        </w:rPr>
-      </w:pPr>
-    </w:p>
-    <w:p>
-      <w:pPr>
-        <w:rPr>
-          <w:sz w:val="32"/>
-          <w:szCs w:val="32"/>
-        </w:rPr>
-      </w:pPr>
-    </w:p>
-    <w:p>
-      <w:pPr>
-        <w:rPr>
-          <w:sz w:val="32"/>
-          <w:szCs w:val="32"/>
-        </w:rPr>
-      </w:pPr>
-    </w:p>
-    <w:p>
-      <w:pPr>
-        <w:rPr>
-          <w:sz w:val="32"/>
-          <w:szCs w:val="32"/>
-        </w:rPr>
-      </w:pPr>
-    </w:p>
-    <w:p>
-      <w:pPr>
-        <w:rPr>
-          <w:sz w:val="32"/>
-          <w:szCs w:val="32"/>
-        </w:rPr>
-      </w:pPr>
-    </w:p>
-    <w:p>
-      <w:pPr>
-        <w:rPr>
-          <w:sz w:val="32"/>
-          <w:szCs w:val="32"/>
-        </w:rPr>
-      </w:pPr>
-    </w:p>
-    <w:p>
-      <w:pPr>
-        <w:rPr>
-          <w:sz w:val="32"/>
-          <w:szCs w:val="32"/>
-        </w:rPr>
-      </w:pPr>
-    </w:p>
-    <w:p>
-      <w:pPr>
-        <w:rPr>
-          <w:sz w:val="32"/>
-          <w:szCs w:val="32"/>
-        </w:rPr>
-      </w:pPr>
-      <w:r>
-        <w:rPr>
-          <w:sz w:val="32"/>
-          <w:szCs w:val="32"/>
-        </w:rPr>
-        <w:lastRenderedPageBreak/>
-        <w:t xml:space="preserve">With Ansible we can create an </w:t>
-      </w:r>
-      <w:r>
-        <w:rPr>
-          <w:sz w:val="32"/>
-          <w:szCs w:val="32"/>
-        </w:rPr>
-        <w:t>alternative</w:t>
-      </w:r>
-      <w:r>
-        <w:rPr>
-          <w:sz w:val="32"/>
-          <w:szCs w:val="32"/>
-        </w:rPr>
-        <w:t xml:space="preserve"> of Docker file </w:t>
-      </w:r>
-      <w:r>
-        <w:rPr>
-          <w:sz w:val="32"/>
-          <w:szCs w:val="32"/>
-        </w:rPr>
-        <w:t>…</w:t>
-      </w:r>
-      <w:r>
-        <w:rPr>
-          <w:sz w:val="32"/>
-          <w:szCs w:val="32"/>
-        </w:rPr>
-        <w:t xml:space="preserve"> and do it in a more generic way that allows us to reproduce those steps on many environments.</w:t>
-      </w:r>
-      <w:r>
-        <w:rPr>
-          <w:sz w:val="32"/>
-          <w:szCs w:val="32"/>
-        </w:rPr>
-        <w:br/>
-      </w:r>
-      <w:r>
-        <w:rPr>
-          <w:sz w:val="32"/>
-          <w:szCs w:val="32"/>
-        </w:rPr>
-        <w:br/>
-      </w:r>
-      <w:r>
-        <w:rPr>
-          <w:sz w:val="32"/>
-          <w:szCs w:val="32"/>
-        </w:rPr>
-        <w:t xml:space="preserve">You can manage not only the </w:t>
-      </w:r>
-      <w:r>
-        <w:rPr>
-          <w:sz w:val="32"/>
-          <w:szCs w:val="32"/>
-        </w:rPr>
-        <w:t>Docker</w:t>
-      </w:r>
-      <w:r>
-        <w:rPr>
-          <w:sz w:val="32"/>
-          <w:szCs w:val="32"/>
-        </w:rPr>
-        <w:t xml:space="preserve"> </w:t>
-      </w:r>
-      <w:r>
-        <w:rPr>
-          <w:sz w:val="32"/>
-          <w:szCs w:val="32"/>
-        </w:rPr>
-        <w:t>C</w:t>
-      </w:r>
-      <w:r>
-        <w:rPr>
-          <w:sz w:val="32"/>
-          <w:szCs w:val="32"/>
-        </w:rPr>
-        <w:t>ontainer but the Host / Storage / Network where the Docker container is running.</w:t>
-      </w:r>
-      <w:r>
-        <w:rPr>
-          <w:sz w:val="32"/>
-          <w:szCs w:val="32"/>
-        </w:rPr>
-        <w:br/>
-      </w:r>
-      <w:r>
-        <w:rPr>
-          <w:sz w:val="32"/>
-          <w:szCs w:val="32"/>
-        </w:rPr>
-        <w:br/>
+        <w:t xml:space="preserve"> (</w:t>
       </w:r>
       <w:r>
         <w:rPr>
@@ -2200,121 +1854,9 @@
           <w:sz w:val="36"/>
           <w:szCs w:val="36"/>
         </w:rPr>
-        <w:t>UI dashboard from Red Hat</w:t>
-      </w:r>
-      <w:r>
-        <w:rPr>
-          <w:sz w:val="32"/>
-          <w:szCs w:val="32"/>
-        </w:rPr>
-        <w:br/>
-      </w:r>
-      <w:r>
-        <w:rPr>
-          <w:sz w:val="32"/>
-          <w:szCs w:val="32"/>
-        </w:rPr>
-        <w:br/>
-        <w:t xml:space="preserve">Centrally </w:t>
-      </w:r>
-      <w:r>
-        <w:rPr>
-          <w:sz w:val="32"/>
-          <w:szCs w:val="32"/>
-        </w:rPr>
-        <w:t>store</w:t>
-      </w:r>
-      <w:r>
-        <w:rPr>
-          <w:sz w:val="32"/>
-          <w:szCs w:val="32"/>
-        </w:rPr>
-        <w:t xml:space="preserve"> all the automation </w:t>
-      </w:r>
-      <w:r>
-        <w:rPr>
-          <w:sz w:val="32"/>
-          <w:szCs w:val="32"/>
-        </w:rPr>
-        <w:t>tasks</w:t>
-      </w:r>
-      <w:r>
-        <w:rPr>
-          <w:sz w:val="32"/>
-          <w:szCs w:val="32"/>
-        </w:rPr>
-        <w:t xml:space="preserve"> </w:t>
-      </w:r>
-      <w:r>
-        <w:rPr>
-          <w:sz w:val="32"/>
-          <w:szCs w:val="32"/>
-        </w:rPr>
-        <w:t>across</w:t>
-      </w:r>
-      <w:r>
-        <w:rPr>
-          <w:sz w:val="32"/>
-          <w:szCs w:val="32"/>
-        </w:rPr>
-        <w:t xml:space="preserve"> </w:t>
-      </w:r>
-      <w:r>
-        <w:rPr>
-          <w:sz w:val="32"/>
-          <w:szCs w:val="32"/>
-        </w:rPr>
-        <w:t>teams</w:t>
-      </w:r>
-      <w:r>
-        <w:rPr>
-          <w:sz w:val="32"/>
-          <w:szCs w:val="32"/>
-        </w:rPr>
-        <w:t xml:space="preserve"> .. grant permissions for those teams </w:t>
-      </w:r>
-      <w:r>
-        <w:rPr>
-          <w:sz w:val="32"/>
-          <w:szCs w:val="32"/>
-        </w:rPr>
-        <w:t>…</w:t>
-      </w:r>
-      <w:r>
-        <w:rPr>
-          <w:sz w:val="32"/>
-          <w:szCs w:val="32"/>
-        </w:rPr>
-        <w:t xml:space="preserve"> manage </w:t>
-      </w:r>
-      <w:r>
-        <w:rPr>
-          <w:sz w:val="32"/>
-          <w:szCs w:val="32"/>
-        </w:rPr>
-        <w:t>inventory</w:t>
-      </w:r>
-      <w:r>
-        <w:rPr>
-          <w:sz w:val="32"/>
-          <w:szCs w:val="32"/>
-        </w:rPr>
-        <w:t xml:space="preserve"> (which things have run and their status).</w:t>
-      </w:r>
-      <w:r>
-        <w:rPr>
-          <w:sz w:val="32"/>
-          <w:szCs w:val="32"/>
-        </w:rPr>
-        <w:br/>
-      </w:r>
-      <w:r>
-        <w:rPr>
-          <w:sz w:val="32"/>
-          <w:szCs w:val="32"/>
-        </w:rPr>
-        <w:br/>
-      </w:r>
+        <w:t xml:space="preserve">The </w:t>
+      </w:r>
+      <w:proofErr w:type="spellStart"/>
       <w:r>
         <w:rPr>
           <w:b/>
@@ -2322,8 +1864,9 @@
           <w:sz w:val="36"/>
           <w:szCs w:val="36"/>
         </w:rPr>
-        <w:t>Advantages of Ansible over Pupped and Chef</w:t>
-      </w:r>
+        <w:t>yml</w:t>
+      </w:r>
+      <w:proofErr w:type="spellEnd"/>
       <w:r>
         <w:rPr>
           <w:b/>
@@ -2331,6 +1874,553 @@
           <w:sz w:val="36"/>
           <w:szCs w:val="36"/>
         </w:rPr>
+        <w:t xml:space="preserve"> file</w:t>
+      </w:r>
+      <w:r>
+        <w:rPr>
+          <w:b/>
+          <w:bCs/>
+          <w:sz w:val="36"/>
+          <w:szCs w:val="36"/>
+        </w:rPr>
+        <w:t>)</w:t>
+      </w:r>
+      <w:r>
+        <w:rPr>
+          <w:b/>
+          <w:bCs/>
+          <w:sz w:val="36"/>
+          <w:szCs w:val="36"/>
+        </w:rPr>
+        <w:t>:</w:t>
+      </w:r>
+      <w:r>
+        <w:rPr>
+          <w:sz w:val="32"/>
+          <w:szCs w:val="32"/>
+        </w:rPr>
+        <w:br/>
+      </w:r>
+      <w:r>
+        <w:rPr>
+          <w:sz w:val="32"/>
+          <w:szCs w:val="32"/>
+        </w:rPr>
+        <w:br/>
+        <w:t>Orchestrates the module execution. A playbook is a file.</w:t>
+      </w:r>
+      <w:r>
+        <w:rPr>
+          <w:sz w:val="32"/>
+          <w:szCs w:val="32"/>
+        </w:rPr>
+        <w:br/>
+        <w:t>In a file there can be many Plays defined.</w:t>
+      </w:r>
+      <w:r>
+        <w:rPr>
+          <w:sz w:val="32"/>
+          <w:szCs w:val="32"/>
+        </w:rPr>
+        <w:br/>
+      </w:r>
+      <w:r>
+        <w:rPr>
+          <w:sz w:val="32"/>
+          <w:szCs w:val="32"/>
+        </w:rPr>
+        <w:br/>
+        <w:t xml:space="preserve">The attribute “name” is used to uniquely identify its purpose. </w:t>
+      </w:r>
+      <w:r>
+        <w:rPr>
+          <w:sz w:val="32"/>
+          <w:szCs w:val="32"/>
+        </w:rPr>
+        <w:br/>
+      </w:r>
+      <w:r>
+        <w:rPr>
+          <w:sz w:val="32"/>
+          <w:szCs w:val="32"/>
+        </w:rPr>
+        <w:br/>
+      </w:r>
+      <w:r>
+        <w:rPr>
+          <w:sz w:val="32"/>
+          <w:szCs w:val="32"/>
+        </w:rPr>
+        <w:t xml:space="preserve">A YAML </w:t>
+      </w:r>
+      <w:r>
+        <w:rPr>
+          <w:sz w:val="32"/>
+          <w:szCs w:val="32"/>
+        </w:rPr>
+        <w:t xml:space="preserve">file </w:t>
+      </w:r>
+      <w:r>
+        <w:rPr>
+          <w:sz w:val="32"/>
+          <w:szCs w:val="32"/>
+        </w:rPr>
+        <w:t>starts with --- (3 hyphens)</w:t>
+      </w:r>
+      <w:r>
+        <w:rPr>
+          <w:sz w:val="32"/>
+          <w:szCs w:val="32"/>
+        </w:rPr>
+        <w:br/>
+      </w:r>
+      <w:r>
+        <w:rPr>
+          <w:sz w:val="32"/>
+          <w:szCs w:val="32"/>
+        </w:rPr>
+        <w:br/>
+      </w:r>
+      <w:r>
+        <w:rPr>
+          <w:b/>
+          <w:bCs/>
+          <w:sz w:val="36"/>
+          <w:szCs w:val="36"/>
+        </w:rPr>
+        <w:t>Hosts (-hosts)</w:t>
+      </w:r>
+      <w:r>
+        <w:rPr>
+          <w:sz w:val="32"/>
+          <w:szCs w:val="32"/>
+        </w:rPr>
+        <w:br/>
+      </w:r>
+      <w:r>
+        <w:rPr>
+          <w:sz w:val="32"/>
+          <w:szCs w:val="32"/>
+        </w:rPr>
+        <w:br/>
+        <w:t xml:space="preserve">In Ansible there is a hosts file that keeps a list of </w:t>
+      </w:r>
+      <w:r>
+        <w:rPr>
+          <w:sz w:val="32"/>
+          <w:szCs w:val="32"/>
+        </w:rPr>
+        <w:t>inventories</w:t>
+      </w:r>
+      <w:r>
+        <w:rPr>
+          <w:sz w:val="32"/>
+          <w:szCs w:val="32"/>
+        </w:rPr>
+        <w:t xml:space="preserve"> (all the machines involved in Ansible tasks execution).</w:t>
+      </w:r>
+      <w:r>
+        <w:rPr>
+          <w:sz w:val="32"/>
+          <w:szCs w:val="32"/>
+        </w:rPr>
+        <w:br/>
+        <w:t>S</w:t>
+      </w:r>
+      <w:r>
+        <w:rPr>
+          <w:sz w:val="32"/>
+          <w:szCs w:val="32"/>
+        </w:rPr>
+        <w:t>o</w:t>
+      </w:r>
+      <w:r>
+        <w:rPr>
+          <w:sz w:val="32"/>
+          <w:szCs w:val="32"/>
+        </w:rPr>
+        <w:t xml:space="preserve"> this attribute is mapped to the values inside this hosts file.</w:t>
+      </w:r>
+      <w:r>
+        <w:rPr>
+          <w:sz w:val="32"/>
+          <w:szCs w:val="32"/>
+        </w:rPr>
+        <w:br/>
+      </w:r>
+      <w:r>
+        <w:rPr>
+          <w:sz w:val="32"/>
+          <w:szCs w:val="32"/>
+        </w:rPr>
+        <w:br/>
+      </w:r>
+      <w:r>
+        <w:rPr>
+          <w:sz w:val="32"/>
+          <w:szCs w:val="32"/>
+        </w:rPr>
+        <w:t>The</w:t>
+      </w:r>
+      <w:r>
+        <w:rPr>
+          <w:sz w:val="32"/>
+          <w:szCs w:val="32"/>
+        </w:rPr>
+        <w:t xml:space="preserve"> host</w:t>
+      </w:r>
+      <w:r>
+        <w:rPr>
+          <w:sz w:val="32"/>
+          <w:szCs w:val="32"/>
+        </w:rPr>
+        <w:t>s</w:t>
+      </w:r>
+      <w:r>
+        <w:rPr>
+          <w:sz w:val="32"/>
+          <w:szCs w:val="32"/>
+        </w:rPr>
+        <w:t xml:space="preserve"> file looks like:</w:t>
+      </w:r>
+      <w:r>
+        <w:rPr>
+          <w:sz w:val="32"/>
+          <w:szCs w:val="32"/>
+        </w:rPr>
+        <w:br/>
+      </w:r>
+      <w:r>
+        <w:rPr>
+          <w:sz w:val="32"/>
+          <w:szCs w:val="32"/>
+        </w:rPr>
+        <w:br/>
+      </w:r>
+    </w:p>
+    <w:p>
+      <w:pPr>
+        <w:rPr>
+          <w:sz w:val="32"/>
+          <w:szCs w:val="32"/>
+        </w:rPr>
+      </w:pPr>
+    </w:p>
+    <w:p>
+      <w:pPr>
+        <w:rPr>
+          <w:sz w:val="32"/>
+          <w:szCs w:val="32"/>
+        </w:rPr>
+      </w:pPr>
+    </w:p>
+    <w:p>
+      <w:pPr>
+        <w:rPr>
+          <w:sz w:val="32"/>
+          <w:szCs w:val="32"/>
+        </w:rPr>
+      </w:pPr>
+    </w:p>
+    <w:p>
+      <w:pPr>
+        <w:rPr>
+          <w:sz w:val="32"/>
+          <w:szCs w:val="32"/>
+        </w:rPr>
+      </w:pPr>
+    </w:p>
+    <w:p>
+      <w:pPr>
+        <w:rPr>
+          <w:sz w:val="32"/>
+          <w:szCs w:val="32"/>
+        </w:rPr>
+      </w:pPr>
+    </w:p>
+    <w:p>
+      <w:pPr>
+        <w:rPr>
+          <w:sz w:val="32"/>
+          <w:szCs w:val="32"/>
+        </w:rPr>
+      </w:pPr>
+    </w:p>
+    <w:p>
+      <w:pPr>
+        <w:rPr>
+          <w:sz w:val="32"/>
+          <w:szCs w:val="32"/>
+        </w:rPr>
+      </w:pPr>
+    </w:p>
+    <w:p>
+      <w:pPr>
+        <w:rPr>
+          <w:sz w:val="32"/>
+          <w:szCs w:val="32"/>
+        </w:rPr>
+      </w:pPr>
+    </w:p>
+    <w:p>
+      <w:pPr>
+        <w:rPr>
+          <w:sz w:val="32"/>
+          <w:szCs w:val="32"/>
+        </w:rPr>
+      </w:pPr>
+    </w:p>
+    <w:p>
+      <w:pPr>
+        <w:rPr>
+          <w:sz w:val="32"/>
+          <w:szCs w:val="32"/>
+        </w:rPr>
+      </w:pPr>
+    </w:p>
+    <w:p>
+      <w:pPr>
+        <w:rPr>
+          <w:sz w:val="32"/>
+          <w:szCs w:val="32"/>
+        </w:rPr>
+      </w:pPr>
+      <w:r>
+        <w:rPr>
+          <w:sz w:val="32"/>
+          <w:szCs w:val="32"/>
+        </w:rPr>
+        <w:t xml:space="preserve">With Ansible we can create an </w:t>
+      </w:r>
+      <w:r>
+        <w:rPr>
+          <w:sz w:val="32"/>
+          <w:szCs w:val="32"/>
+        </w:rPr>
+        <w:t>alternative</w:t>
+      </w:r>
+      <w:r>
+        <w:rPr>
+          <w:sz w:val="32"/>
+          <w:szCs w:val="32"/>
+        </w:rPr>
+        <w:t xml:space="preserve"> of Docker file </w:t>
+      </w:r>
+      <w:r>
+        <w:rPr>
+          <w:sz w:val="32"/>
+          <w:szCs w:val="32"/>
+        </w:rPr>
+        <w:t>…</w:t>
+      </w:r>
+      <w:r>
+        <w:rPr>
+          <w:sz w:val="32"/>
+          <w:szCs w:val="32"/>
+        </w:rPr>
+        <w:t xml:space="preserve"> and do it in a more generic way that allows us to reproduce those steps on many environments.</w:t>
+      </w:r>
+      <w:r>
+        <w:rPr>
+          <w:sz w:val="32"/>
+          <w:szCs w:val="32"/>
+        </w:rPr>
+        <w:br/>
+      </w:r>
+      <w:r>
+        <w:rPr>
+          <w:sz w:val="32"/>
+          <w:szCs w:val="32"/>
+        </w:rPr>
+        <w:br/>
+      </w:r>
+      <w:r>
+        <w:rPr>
+          <w:sz w:val="32"/>
+          <w:szCs w:val="32"/>
+        </w:rPr>
+        <w:t xml:space="preserve">You can manage not only the </w:t>
+      </w:r>
+      <w:r>
+        <w:rPr>
+          <w:sz w:val="32"/>
+          <w:szCs w:val="32"/>
+        </w:rPr>
+        <w:t>Docker</w:t>
+      </w:r>
+      <w:r>
+        <w:rPr>
+          <w:sz w:val="32"/>
+          <w:szCs w:val="32"/>
+        </w:rPr>
+        <w:t xml:space="preserve"> </w:t>
+      </w:r>
+      <w:r>
+        <w:rPr>
+          <w:sz w:val="32"/>
+          <w:szCs w:val="32"/>
+        </w:rPr>
+        <w:t>C</w:t>
+      </w:r>
+      <w:r>
+        <w:rPr>
+          <w:sz w:val="32"/>
+          <w:szCs w:val="32"/>
+        </w:rPr>
+        <w:t>ontainer but the Host / Storage / Network where the Docker container is running.</w:t>
+      </w:r>
+      <w:r>
+        <w:rPr>
+          <w:sz w:val="32"/>
+          <w:szCs w:val="32"/>
+        </w:rPr>
+        <w:br/>
+      </w:r>
+      <w:r>
+        <w:rPr>
+          <w:sz w:val="32"/>
+          <w:szCs w:val="32"/>
+        </w:rPr>
+        <w:br/>
+      </w:r>
+      <w:r>
+        <w:rPr>
+          <w:b/>
+          <w:bCs/>
+          <w:sz w:val="36"/>
+          <w:szCs w:val="36"/>
+        </w:rPr>
+        <w:t>UI dashboard from Red Hat</w:t>
+      </w:r>
+      <w:r>
+        <w:rPr>
+          <w:sz w:val="32"/>
+          <w:szCs w:val="32"/>
+        </w:rPr>
+        <w:br/>
+      </w:r>
+      <w:r>
+        <w:rPr>
+          <w:sz w:val="32"/>
+          <w:szCs w:val="32"/>
+        </w:rPr>
+        <w:br/>
+        <w:t xml:space="preserve">Centrally </w:t>
+      </w:r>
+      <w:r>
+        <w:rPr>
+          <w:sz w:val="32"/>
+          <w:szCs w:val="32"/>
+        </w:rPr>
+        <w:t>store</w:t>
+      </w:r>
+      <w:r>
+        <w:rPr>
+          <w:sz w:val="32"/>
+          <w:szCs w:val="32"/>
+        </w:rPr>
+        <w:t xml:space="preserve"> all the automation </w:t>
+      </w:r>
+      <w:r>
+        <w:rPr>
+          <w:sz w:val="32"/>
+          <w:szCs w:val="32"/>
+        </w:rPr>
+        <w:t>tasks</w:t>
+      </w:r>
+      <w:r>
+        <w:rPr>
+          <w:sz w:val="32"/>
+          <w:szCs w:val="32"/>
+        </w:rPr>
+        <w:t xml:space="preserve"> </w:t>
+      </w:r>
+      <w:r>
+        <w:rPr>
+          <w:sz w:val="32"/>
+          <w:szCs w:val="32"/>
+        </w:rPr>
+        <w:t>across</w:t>
+      </w:r>
+      <w:r>
+        <w:rPr>
+          <w:sz w:val="32"/>
+          <w:szCs w:val="32"/>
+        </w:rPr>
+        <w:t xml:space="preserve"> </w:t>
+      </w:r>
+      <w:r>
+        <w:rPr>
+          <w:sz w:val="32"/>
+          <w:szCs w:val="32"/>
+        </w:rPr>
+        <w:t>teams</w:t>
+      </w:r>
+      <w:r>
+        <w:rPr>
+          <w:sz w:val="32"/>
+          <w:szCs w:val="32"/>
+        </w:rPr>
+        <w:t xml:space="preserve"> .. grant permissions for those teams </w:t>
+      </w:r>
+      <w:r>
+        <w:rPr>
+          <w:sz w:val="32"/>
+          <w:szCs w:val="32"/>
+        </w:rPr>
+        <w:t>…</w:t>
+      </w:r>
+      <w:r>
+        <w:rPr>
+          <w:sz w:val="32"/>
+          <w:szCs w:val="32"/>
+        </w:rPr>
+        <w:t xml:space="preserve"> manage </w:t>
+      </w:r>
+      <w:r>
+        <w:rPr>
+          <w:sz w:val="32"/>
+          <w:szCs w:val="32"/>
+        </w:rPr>
+        <w:t>inventory</w:t>
+      </w:r>
+      <w:r>
+        <w:rPr>
+          <w:sz w:val="32"/>
+          <w:szCs w:val="32"/>
+        </w:rPr>
+        <w:t xml:space="preserve"> (which things have run and their status).</w:t>
+      </w:r>
+      <w:r>
+        <w:rPr>
+          <w:sz w:val="32"/>
+          <w:szCs w:val="32"/>
+        </w:rPr>
+        <w:br/>
+      </w:r>
+      <w:r>
+        <w:rPr>
+          <w:sz w:val="32"/>
+          <w:szCs w:val="32"/>
+        </w:rPr>
+        <w:br/>
+      </w:r>
+      <w:r>
+        <w:rPr>
+          <w:b/>
+          <w:bCs/>
+          <w:sz w:val="36"/>
+          <w:szCs w:val="36"/>
+        </w:rPr>
+        <w:t>Advantages of Ansible over Pupped and Chef</w:t>
+      </w:r>
+      <w:r>
+        <w:rPr>
+          <w:b/>
+          <w:bCs/>
+          <w:sz w:val="36"/>
+          <w:szCs w:val="36"/>
+        </w:rPr>
         <w:br/>
       </w:r>
       <w:r>
@@ -2482,6 +2572,1820 @@
         </w:rPr>
         <w:br/>
       </w:r>
+    </w:p>
+    <w:p>
+      <w:pPr>
+        <w:rPr>
+          <w:sz w:val="32"/>
+          <w:szCs w:val="32"/>
+        </w:rPr>
+      </w:pPr>
+      <w:r>
+        <w:rPr>
+          <w:sz w:val="32"/>
+          <w:szCs w:val="32"/>
+        </w:rPr>
+        <w:br w:type="page"/>
+      </w:r>
+    </w:p>
+    <w:p>
+      <w:pPr>
+        <w:jc w:val="center"/>
+        <w:rPr>
+          <w:sz w:val="48"/>
+          <w:szCs w:val="48"/>
+        </w:rPr>
+      </w:pPr>
+      <w:r>
+        <w:rPr>
+          <w:sz w:val="48"/>
+          <w:szCs w:val="48"/>
+        </w:rPr>
+        <w:lastRenderedPageBreak/>
+        <w:t>Configuration Management</w:t>
+      </w:r>
+      <w:r>
+        <w:rPr>
+          <w:sz w:val="48"/>
+          <w:szCs w:val="48"/>
+        </w:rPr>
+        <w:br/>
+      </w:r>
+    </w:p>
+    <w:p>
+      <w:pPr>
+        <w:rPr>
+          <w:sz w:val="32"/>
+          <w:szCs w:val="32"/>
+        </w:rPr>
+      </w:pPr>
+      <w:r>
+        <w:rPr>
+          <w:sz w:val="32"/>
+          <w:szCs w:val="32"/>
+        </w:rPr>
+        <w:t>I</w:t>
+      </w:r>
+      <w:r>
+        <w:rPr>
+          <w:sz w:val="32"/>
+          <w:szCs w:val="32"/>
+        </w:rPr>
+        <w:t>t maintains configuration of the product performance by keeping a record and updating detailed information which describes an enterprise’s hardware and software.</w:t>
+      </w:r>
+    </w:p>
+    <w:p>
+      <w:pPr>
+        <w:rPr>
+          <w:sz w:val="32"/>
+          <w:szCs w:val="32"/>
+        </w:rPr>
+      </w:pPr>
+      <w:r>
+        <w:rPr>
+          <w:sz w:val="32"/>
+          <w:szCs w:val="32"/>
+        </w:rPr>
+        <w:t>Such information typically includes the exact versions and updates that have been applied to installed software packages and the locations and network addresses of hardware devices.</w:t>
+      </w:r>
+    </w:p>
+    <w:p>
+      <w:pPr>
+        <w:jc w:val="center"/>
+        <w:rPr>
+          <w:sz w:val="48"/>
+          <w:szCs w:val="48"/>
+        </w:rPr>
+      </w:pPr>
+    </w:p>
+    <w:p>
+      <w:pPr>
+        <w:jc w:val="center"/>
+        <w:rPr>
+          <w:sz w:val="32"/>
+          <w:szCs w:val="32"/>
+        </w:rPr>
+      </w:pPr>
+      <w:r>
+        <w:rPr>
+          <w:sz w:val="48"/>
+          <w:szCs w:val="48"/>
+        </w:rPr>
+        <w:t>Ansible Tower</w:t>
+      </w:r>
+      <w:r>
+        <w:rPr>
+          <w:sz w:val="32"/>
+          <w:szCs w:val="32"/>
+        </w:rPr>
+        <w:br/>
+      </w:r>
+    </w:p>
+    <w:p>
+      <w:pPr>
+        <w:rPr>
+          <w:sz w:val="32"/>
+          <w:szCs w:val="32"/>
+        </w:rPr>
+      </w:pPr>
+      <w:r>
+        <w:rPr>
+          <w:sz w:val="32"/>
+          <w:szCs w:val="32"/>
+        </w:rPr>
+        <w:br/>
+      </w:r>
+      <w:r>
+        <w:rPr>
+          <w:sz w:val="32"/>
+          <w:szCs w:val="32"/>
+        </w:rPr>
+        <w:t>You can centralize and control your IT infrastructure with a visual dashboard, role-based access control, job scheduling, integrated notifications and graphical inventory management. Easily embed Ansible Tower into existing tools and processes with REST API and CLI.</w:t>
+      </w:r>
+    </w:p>
+    <w:p>
+      <w:pPr>
+        <w:rPr>
+          <w:sz w:val="32"/>
+          <w:szCs w:val="32"/>
+        </w:rPr>
+      </w:pPr>
+    </w:p>
+    <w:p>
+      <w:pPr>
+        <w:rPr>
+          <w:sz w:val="32"/>
+          <w:szCs w:val="32"/>
+        </w:rPr>
+      </w:pPr>
+      <w:r>
+        <w:rPr>
+          <w:sz w:val="32"/>
+          <w:szCs w:val="32"/>
+        </w:rPr>
+        <w:br w:type="page"/>
+      </w:r>
+    </w:p>
+    <w:p>
+      <w:pPr>
+        <w:jc w:val="center"/>
+        <w:rPr>
+          <w:b/>
+          <w:bCs/>
+          <w:sz w:val="40"/>
+          <w:szCs w:val="40"/>
+        </w:rPr>
+      </w:pPr>
+      <w:r>
+        <w:rPr>
+          <w:b/>
+          <w:bCs/>
+          <w:sz w:val="40"/>
+          <w:szCs w:val="40"/>
+        </w:rPr>
+        <w:lastRenderedPageBreak/>
+        <w:t>Ansible Specific YAML Tags</w:t>
+      </w:r>
+    </w:p>
+    <w:p>
+      <w:pPr>
+        <w:rPr>
+          <w:sz w:val="32"/>
+          <w:szCs w:val="32"/>
+        </w:rPr>
+      </w:pPr>
+    </w:p>
+    <w:p>
+      <w:pPr>
+        <w:jc w:val="center"/>
+        <w:rPr>
+          <w:sz w:val="32"/>
+          <w:szCs w:val="32"/>
+        </w:rPr>
+      </w:pPr>
+    </w:p>
+    <w:p>
+      <w:pPr>
+        <w:rPr>
+          <w:sz w:val="32"/>
+          <w:szCs w:val="32"/>
+        </w:rPr>
+      </w:pPr>
+      <w:r>
+        <w:rPr>
+          <w:b/>
+          <w:bCs/>
+          <w:sz w:val="36"/>
+          <w:szCs w:val="36"/>
+        </w:rPr>
+        <w:t>name:</w:t>
+      </w:r>
+      <w:r>
+        <w:rPr>
+          <w:sz w:val="32"/>
+          <w:szCs w:val="32"/>
+        </w:rPr>
+        <w:br/>
+      </w:r>
+      <w:r>
+        <w:rPr>
+          <w:sz w:val="32"/>
+          <w:szCs w:val="32"/>
+        </w:rPr>
+        <w:t>T</w:t>
+      </w:r>
+      <w:r>
+        <w:rPr>
+          <w:sz w:val="32"/>
+          <w:szCs w:val="32"/>
+        </w:rPr>
+        <w:t>he name of the Ansible playbook</w:t>
+      </w:r>
+    </w:p>
+    <w:p>
+      <w:pPr>
+        <w:rPr>
+          <w:sz w:val="32"/>
+          <w:szCs w:val="32"/>
+        </w:rPr>
+      </w:pPr>
+    </w:p>
+    <w:p>
+      <w:pPr>
+        <w:rPr>
+          <w:sz w:val="32"/>
+          <w:szCs w:val="32"/>
+        </w:rPr>
+      </w:pPr>
+      <w:r>
+        <w:rPr>
+          <w:b/>
+          <w:bCs/>
+          <w:sz w:val="36"/>
+          <w:szCs w:val="36"/>
+        </w:rPr>
+        <w:t>hosts:</w:t>
+      </w:r>
+      <w:r>
+        <w:rPr>
+          <w:sz w:val="32"/>
+          <w:szCs w:val="32"/>
+        </w:rPr>
+        <w:br/>
+      </w:r>
+      <w:r>
+        <w:rPr>
+          <w:sz w:val="32"/>
+          <w:szCs w:val="32"/>
+        </w:rPr>
+        <w:t>T</w:t>
+      </w:r>
+      <w:r>
+        <w:rPr>
+          <w:sz w:val="32"/>
+          <w:szCs w:val="32"/>
+        </w:rPr>
+        <w:t>he lists of hosts or host group against which we want to run the task</w:t>
+      </w:r>
+      <w:r>
+        <w:rPr>
+          <w:sz w:val="32"/>
+          <w:szCs w:val="32"/>
+        </w:rPr>
+        <w:t>.</w:t>
+      </w:r>
+    </w:p>
+    <w:p>
+      <w:pPr>
+        <w:rPr>
+          <w:sz w:val="32"/>
+          <w:szCs w:val="32"/>
+        </w:rPr>
+      </w:pPr>
+      <w:r>
+        <w:rPr>
+          <w:sz w:val="32"/>
+          <w:szCs w:val="32"/>
+        </w:rPr>
+        <w:br/>
+      </w:r>
+      <w:r>
+        <w:rPr>
+          <w:b/>
+          <w:bCs/>
+          <w:sz w:val="36"/>
+          <w:szCs w:val="36"/>
+        </w:rPr>
+        <w:t>vars:</w:t>
+      </w:r>
+      <w:r>
+        <w:rPr>
+          <w:sz w:val="32"/>
+          <w:szCs w:val="32"/>
+        </w:rPr>
+        <w:br/>
+      </w:r>
+      <w:r>
+        <w:rPr>
+          <w:sz w:val="32"/>
+          <w:szCs w:val="32"/>
+        </w:rPr>
+        <w:t xml:space="preserve">To </w:t>
+      </w:r>
+      <w:r>
+        <w:rPr>
+          <w:sz w:val="32"/>
+          <w:szCs w:val="32"/>
+        </w:rPr>
+        <w:t>define the variables which you can use in your playbook.</w:t>
+      </w:r>
+      <w:r>
+        <w:rPr>
+          <w:sz w:val="32"/>
+          <w:szCs w:val="32"/>
+        </w:rPr>
+        <w:br/>
+      </w:r>
+      <w:r>
+        <w:rPr>
+          <w:sz w:val="32"/>
+          <w:szCs w:val="32"/>
+        </w:rPr>
+        <w:br/>
+      </w:r>
+      <w:r>
+        <w:rPr>
+          <w:b/>
+          <w:bCs/>
+          <w:sz w:val="36"/>
+          <w:szCs w:val="36"/>
+        </w:rPr>
+        <w:t>tasks:</w:t>
+      </w:r>
+    </w:p>
+    <w:p>
+      <w:pPr>
+        <w:rPr>
+          <w:sz w:val="32"/>
+          <w:szCs w:val="32"/>
+        </w:rPr>
+      </w:pPr>
+      <w:r>
+        <w:rPr>
+          <w:sz w:val="32"/>
+          <w:szCs w:val="32"/>
+        </w:rPr>
+        <w:t>All playbooks should contain tasks or a list of tasks to be executed.</w:t>
+      </w:r>
+      <w:r>
+        <w:rPr>
+          <w:sz w:val="32"/>
+          <w:szCs w:val="32"/>
+        </w:rPr>
+        <w:br/>
+      </w:r>
+      <w:r>
+        <w:rPr>
+          <w:sz w:val="32"/>
+          <w:szCs w:val="32"/>
+        </w:rPr>
+        <w:t>Each task internally links to a piece of code called a module. A module that should be executed, and arguments that are required for the module you want to execute.</w:t>
+      </w:r>
+    </w:p>
+    <w:p>
+      <w:pPr>
+        <w:rPr>
+          <w:sz w:val="32"/>
+          <w:szCs w:val="32"/>
+        </w:rPr>
+      </w:pPr>
+      <w:r>
+        <w:rPr>
+          <w:sz w:val="32"/>
+          <w:szCs w:val="32"/>
+        </w:rPr>
+        <w:t>A good practice is to give each task a name (for debugging purposes).</w:t>
+      </w:r>
+    </w:p>
+    <w:p>
+      <w:pPr>
+        <w:rPr>
+          <w:sz w:val="32"/>
+          <w:szCs w:val="32"/>
+        </w:rPr>
+      </w:pPr>
+    </w:p>
+    <w:p>
+      <w:pPr>
+        <w:rPr>
+          <w:sz w:val="32"/>
+          <w:szCs w:val="32"/>
+        </w:rPr>
+      </w:pPr>
+      <w:r>
+        <w:rPr>
+          <w:b/>
+          <w:bCs/>
+          <w:sz w:val="36"/>
+          <w:szCs w:val="36"/>
+        </w:rPr>
+        <w:t>b</w:t>
+      </w:r>
+      <w:r>
+        <w:rPr>
+          <w:b/>
+          <w:bCs/>
+          <w:sz w:val="36"/>
+          <w:szCs w:val="36"/>
+        </w:rPr>
+        <w:t>lock:</w:t>
+      </w:r>
+      <w:r>
+        <w:rPr>
+          <w:sz w:val="32"/>
+          <w:szCs w:val="32"/>
+        </w:rPr>
+        <w:br/>
+      </w:r>
+      <w:r>
+        <w:rPr>
+          <w:sz w:val="32"/>
+          <w:szCs w:val="32"/>
+        </w:rPr>
+        <w:t>Ansible syntax to execute a given block.</w:t>
+      </w:r>
+      <w:r>
+        <w:rPr>
+          <w:sz w:val="32"/>
+          <w:szCs w:val="32"/>
+        </w:rPr>
+        <w:t xml:space="preserve"> It is recommended that each block has a name (for debugging purposes).</w:t>
+      </w:r>
+    </w:p>
+    <w:p>
+      <w:pPr>
+        <w:rPr>
+          <w:sz w:val="32"/>
+          <w:szCs w:val="32"/>
+        </w:rPr>
+      </w:pPr>
+      <w:r>
+        <w:rPr>
+          <w:sz w:val="32"/>
+          <w:szCs w:val="32"/>
+        </w:rPr>
+        <w:br/>
+      </w:r>
+      <w:r>
+        <w:rPr>
+          <w:b/>
+          <w:bCs/>
+          <w:sz w:val="36"/>
+          <w:szCs w:val="36"/>
+        </w:rPr>
+        <w:t>action:</w:t>
+      </w:r>
+      <w:r>
+        <w:rPr>
+          <w:sz w:val="36"/>
+          <w:szCs w:val="36"/>
+        </w:rPr>
+        <w:t xml:space="preserve"> </w:t>
+      </w:r>
+      <w:r>
+        <w:rPr>
+          <w:sz w:val="32"/>
+          <w:szCs w:val="32"/>
+        </w:rPr>
+        <w:br/>
+      </w:r>
+      <w:r>
+        <w:rPr>
+          <w:sz w:val="32"/>
+          <w:szCs w:val="32"/>
+        </w:rPr>
+        <w:t>The code next to action tag is the task to be executed.</w:t>
+      </w:r>
+    </w:p>
+    <w:p>
+      <w:pPr>
+        <w:rPr>
+          <w:sz w:val="32"/>
+          <w:szCs w:val="32"/>
+        </w:rPr>
+      </w:pPr>
+    </w:p>
+    <w:p>
+      <w:pPr>
+        <w:rPr>
+          <w:sz w:val="32"/>
+          <w:szCs w:val="32"/>
+        </w:rPr>
+      </w:pPr>
+      <w:r>
+        <w:rPr>
+          <w:b/>
+          <w:bCs/>
+          <w:sz w:val="36"/>
+          <w:szCs w:val="36"/>
+        </w:rPr>
+        <w:t>register:</w:t>
+      </w:r>
+      <w:r>
+        <w:rPr>
+          <w:sz w:val="32"/>
+          <w:szCs w:val="32"/>
+        </w:rPr>
+        <w:br/>
+      </w:r>
+      <w:r>
+        <w:rPr>
+          <w:sz w:val="32"/>
+          <w:szCs w:val="32"/>
+        </w:rPr>
+        <w:t>The output of the action is registered using the register keyword and Output is the variable name which holds the action output.</w:t>
+      </w:r>
+    </w:p>
+    <w:p>
+      <w:pPr>
+        <w:rPr>
+          <w:sz w:val="32"/>
+          <w:szCs w:val="32"/>
+        </w:rPr>
+      </w:pPr>
+    </w:p>
+    <w:p>
+      <w:pPr>
+        <w:rPr>
+          <w:sz w:val="32"/>
+          <w:szCs w:val="32"/>
+        </w:rPr>
+      </w:pPr>
+      <w:r>
+        <w:rPr>
+          <w:b/>
+          <w:bCs/>
+          <w:sz w:val="36"/>
+          <w:szCs w:val="36"/>
+        </w:rPr>
+        <w:lastRenderedPageBreak/>
+        <w:t>a</w:t>
+      </w:r>
+      <w:r>
+        <w:rPr>
+          <w:b/>
+          <w:bCs/>
+          <w:sz w:val="36"/>
+          <w:szCs w:val="36"/>
+        </w:rPr>
+        <w:t>lways:</w:t>
+      </w:r>
+      <w:r>
+        <w:rPr>
+          <w:sz w:val="32"/>
+          <w:szCs w:val="32"/>
+        </w:rPr>
+        <w:br/>
+      </w:r>
+      <w:r>
+        <w:rPr>
+          <w:sz w:val="32"/>
+          <w:szCs w:val="32"/>
+        </w:rPr>
+        <w:t>it states that below will always be executed.</w:t>
+      </w:r>
+    </w:p>
+    <w:p>
+      <w:pPr>
+        <w:rPr>
+          <w:sz w:val="32"/>
+          <w:szCs w:val="32"/>
+        </w:rPr>
+      </w:pPr>
+      <w:r>
+        <w:rPr>
+          <w:sz w:val="32"/>
+          <w:szCs w:val="32"/>
+        </w:rPr>
+        <w:br/>
+      </w:r>
+      <w:r>
+        <w:rPr>
+          <w:b/>
+          <w:bCs/>
+          <w:sz w:val="36"/>
+          <w:szCs w:val="36"/>
+        </w:rPr>
+        <w:t>msg:</w:t>
+      </w:r>
+      <w:r>
+        <w:rPr>
+          <w:sz w:val="32"/>
+          <w:szCs w:val="32"/>
+        </w:rPr>
+        <w:br/>
+      </w:r>
+      <w:r>
+        <w:rPr>
+          <w:sz w:val="32"/>
+          <w:szCs w:val="32"/>
+        </w:rPr>
+        <w:t>Displays the message.</w:t>
+      </w:r>
+    </w:p>
+    <w:p>
+      <w:pPr>
+        <w:rPr>
+          <w:sz w:val="32"/>
+          <w:szCs w:val="32"/>
+        </w:rPr>
+      </w:pPr>
+    </w:p>
+    <w:p>
+      <w:pPr>
+        <w:rPr>
+          <w:sz w:val="32"/>
+          <w:szCs w:val="32"/>
+        </w:rPr>
+      </w:pPr>
+      <w:r>
+        <w:rPr>
+          <w:noProof/>
+          <w:sz w:val="32"/>
+          <w:szCs w:val="32"/>
+        </w:rPr>
+        <mc:AlternateContent>
+          <mc:Choice Requires="wps">
+            <w:drawing>
+              <wp:anchor distT="0" distB="0" distL="114300" distR="114300" simplePos="0" relativeHeight="251662336" behindDoc="0" locked="0" layoutInCell="1" allowOverlap="1" wp14:anchorId="147EEF43" wp14:editId="785C2968">
+                <wp:simplePos x="0" y="0"/>
+                <wp:positionH relativeFrom="column">
+                  <wp:posOffset>-12700</wp:posOffset>
+                </wp:positionH>
+                <wp:positionV relativeFrom="paragraph">
+                  <wp:posOffset>520065</wp:posOffset>
+                </wp:positionV>
+                <wp:extent cx="6172200" cy="2476500"/>
+                <wp:effectExtent l="0" t="0" r="12700" b="12700"/>
+                <wp:wrapNone/>
+                <wp:docPr id="5" name="Text Box 5"/>
+                <wp:cNvGraphicFramePr/>
+                <a:graphic xmlns:a="http://schemas.openxmlformats.org/drawingml/2006/main">
+                  <a:graphicData uri="http://schemas.microsoft.com/office/word/2010/wordprocessingShape">
+                    <wps:wsp>
+                      <wps:cNvSpPr txBox="1"/>
+                      <wps:spPr>
+                        <a:xfrm>
+                          <a:off x="0" y="0"/>
+                          <a:ext cx="6172200" cy="2476500"/>
+                        </a:xfrm>
+                        <a:prstGeom prst="rect">
+                          <a:avLst/>
+                        </a:prstGeom>
+                        <a:solidFill>
+                          <a:schemeClr val="lt1"/>
+                        </a:solidFill>
+                        <a:ln w="6350">
+                          <a:solidFill>
+                            <a:prstClr val="black"/>
+                          </a:solidFill>
+                        </a:ln>
+                      </wps:spPr>
+                      <wps:txbx>
+                        <w:txbxContent>
+                          <w:p>
+                            <w:r>
+                              <w:t xml:space="preserve">block: </w:t>
+                            </w:r>
+                          </w:p>
+                          <w:p>
+                            <w:r>
+                              <w:t xml:space="preserve">   - name: Install Tomcat artifacts </w:t>
+                            </w:r>
+                          </w:p>
+                          <w:p>
+                            <w:r>
+                              <w:t xml:space="preserve">      action: &gt; </w:t>
+                            </w:r>
+                          </w:p>
+                          <w:p>
+                            <w:r>
+                              <w:t xml:space="preserve">      yum name = "demo-tomcat-1" state = present </w:t>
+                            </w:r>
+                          </w:p>
+                          <w:p>
+                            <w:r>
+                              <w:t xml:space="preserve">      register: Output </w:t>
+                            </w:r>
+                            <w:r>
+                              <w:t xml:space="preserve">       </w:t>
+                            </w:r>
+                            <w:r>
+                              <w:sym w:font="Wingdings" w:char="F0E8"/>
+                            </w:r>
+                            <w:r>
+                              <w:t xml:space="preserve"> Registering this variable </w:t>
+                            </w:r>
+                            <w:r>
+                              <w:t>using as</w:t>
+                            </w:r>
+                            <w:r>
+                              <w:t xml:space="preserve"> value the output of the action.</w:t>
+                            </w:r>
+                          </w:p>
+                          <w:p>
+                            <w:r>
+                              <w:t xml:space="preserve">          </w:t>
+                            </w:r>
+                          </w:p>
+                          <w:p>
+                            <w:r>
+                              <w:t xml:space="preserve">   always: </w:t>
+                            </w:r>
+                          </w:p>
+                          <w:p>
+                            <w:r>
+                              <w:t xml:space="preserve">      - debug: </w:t>
+                            </w:r>
+                          </w:p>
+                          <w:p>
+                            <w:r>
+                              <w:t xml:space="preserve">         msg: </w:t>
+                            </w:r>
+                          </w:p>
+                          <w:p>
+                            <w:r>
+                              <w:t xml:space="preserve">            - "Install Tomcat artifacts task ended with message: {{Output}}" </w:t>
+                            </w:r>
+                          </w:p>
+                          <w:p>
+                            <w:r>
+                              <w:t xml:space="preserve">            - "Installed Tomcat artifacts - {{</w:t>
+                            </w:r>
+                            <w:proofErr w:type="spellStart"/>
+                            <w:r>
+                              <w:t>Output.changed</w:t>
+                            </w:r>
+                            <w:proofErr w:type="spellEnd"/>
+                            <w:r>
+                              <w:t xml:space="preserve">}}" </w:t>
+                            </w:r>
+                            <w:r>
+                              <w:t xml:space="preserve"> </w:t>
+                            </w:r>
+                            <w:r>
+                              <w:sym w:font="Wingdings" w:char="F0E8"/>
+                            </w:r>
+                            <w:r>
+                              <w:t xml:space="preserve"> Whether the output got changed</w:t>
+                            </w:r>
+                          </w:p>
+                          <w:p/>
+                        </w:txbxContent>
+                      </wps:txbx>
+                      <wps:bodyPr rot="0" spcFirstLastPara="0" vertOverflow="overflow" horzOverflow="overflow" vert="horz" wrap="square" lIns="91440" tIns="45720" rIns="91440" bIns="45720" numCol="1" spcCol="0" rtlCol="0" fromWordArt="0" anchor="t" anchorCtr="0" forceAA="0" compatLnSpc="1">
+                        <a:prstTxWarp prst="textNoShape">
+                          <a:avLst/>
+                        </a:prstTxWarp>
+                        <a:noAutofit/>
+                      </wps:bodyPr>
+                    </wps:wsp>
+                  </a:graphicData>
+                </a:graphic>
+                <wp14:sizeRelV relativeFrom="margin">
+                  <wp14:pctHeight>0</wp14:pctHeight>
+                </wp14:sizeRelV>
+              </wp:anchor>
+            </w:drawing>
+          </mc:Choice>
+          <mc:Fallback>
+            <w:pict>
+              <v:shape w14:anchorId="147EEF43" id="Text Box 5" o:spid="_x0000_s1028" type="#_x0000_t202" style="position:absolute;margin-left:-1pt;margin-top:40.95pt;width:486pt;height:195pt;z-index:251662336;visibility:visible;mso-wrap-style:square;mso-height-percent:0;mso-wrap-distance-left:9pt;mso-wrap-distance-top:0;mso-wrap-distance-right:9pt;mso-wrap-distance-bottom:0;mso-position-horizontal:absolute;mso-position-horizontal-relative:text;mso-position-vertical:absolute;mso-position-vertical-relative:text;mso-height-percent:0;mso-height-relative:margin;v-text-anchor:top" o:gfxdata="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" fillcolor="white [3201]" strokeweight=".5pt">
+                <v:textbox>
+                  <w:txbxContent>
+                    <w:p>
+                      <w:r>
+                        <w:t xml:space="preserve">block: </w:t>
+                      </w:r>
+                    </w:p>
+                    <w:p>
+                      <w:r>
+                        <w:t xml:space="preserve">   - name: Install Tomcat artifacts </w:t>
+                      </w:r>
+                    </w:p>
+                    <w:p>
+                      <w:r>
+                        <w:t xml:space="preserve">      action: &gt; </w:t>
+                      </w:r>
+                    </w:p>
+                    <w:p>
+                      <w:r>
+                        <w:t xml:space="preserve">      yum name = "demo-tomcat-1" state = present </w:t>
+                      </w:r>
+                    </w:p>
+                    <w:p>
+                      <w:r>
+                        <w:t xml:space="preserve">      register: Output </w:t>
+                      </w:r>
+                      <w:r>
+                        <w:t xml:space="preserve">       </w:t>
+                      </w:r>
+                      <w:r>
+                        <w:sym w:font="Wingdings" w:char="F0E8"/>
+                      </w:r>
+                      <w:r>
+                        <w:t xml:space="preserve"> Registering this variable </w:t>
+                      </w:r>
+                      <w:r>
+                        <w:t>using as</w:t>
+                      </w:r>
+                      <w:r>
+                        <w:t xml:space="preserve"> value the output of the action.</w:t>
+                      </w:r>
+                    </w:p>
+                    <w:p>
+                      <w:r>
+                        <w:t xml:space="preserve">          </w:t>
+                      </w:r>
+                    </w:p>
+                    <w:p>
+                      <w:r>
+                        <w:t xml:space="preserve">   always: </w:t>
+                      </w:r>
+                    </w:p>
+                    <w:p>
+                      <w:r>
+                        <w:t xml:space="preserve">      - debug: </w:t>
+                      </w:r>
+                    </w:p>
+                    <w:p>
+                      <w:r>
+                        <w:t xml:space="preserve">         msg: </w:t>
+                      </w:r>
+                    </w:p>
+                    <w:p>
+                      <w:r>
+                        <w:t xml:space="preserve">            - "Install Tomcat artifacts task ended with message: {{Output}}" </w:t>
+                      </w:r>
+                    </w:p>
+                    <w:p>
+                      <w:r>
+                        <w:t xml:space="preserve">            - "Installed Tomcat artifacts - {{</w:t>
+                      </w:r>
+                      <w:proofErr w:type="spellStart"/>
+                      <w:r>
+                        <w:t>Output.changed</w:t>
+                      </w:r>
+                      <w:proofErr w:type="spellEnd"/>
+                      <w:r>
+                        <w:t xml:space="preserve">}}" </w:t>
+                      </w:r>
+                      <w:r>
+                        <w:t xml:space="preserve"> </w:t>
+                      </w:r>
+                      <w:r>
+                        <w:sym w:font="Wingdings" w:char="F0E8"/>
+                      </w:r>
+                      <w:r>
+                        <w:t xml:space="preserve"> Whether the output got changed</w:t>
+                      </w:r>
+                    </w:p>
+                    <w:p/>
+                  </w:txbxContent>
+                </v:textbox>
+              </v:shape>
+            </w:pict>
+          </mc:Fallback>
+        </mc:AlternateContent>
+      </w:r>
+      <w:r>
+        <w:rPr>
+          <w:sz w:val="32"/>
+          <w:szCs w:val="32"/>
+        </w:rPr>
+        <w:br/>
+        <w:t>Example:</w:t>
+      </w:r>
+      <w:r>
+        <w:rPr>
+          <w:sz w:val="32"/>
+          <w:szCs w:val="32"/>
+        </w:rPr>
+        <w:br/>
+      </w:r>
+    </w:p>
+    <w:p>
+      <w:pPr>
+        <w:rPr>
+          <w:sz w:val="32"/>
+          <w:szCs w:val="32"/>
+        </w:rPr>
+      </w:pPr>
+    </w:p>
+    <w:p>
+      <w:pPr>
+        <w:rPr>
+          <w:sz w:val="32"/>
+          <w:szCs w:val="32"/>
+        </w:rPr>
+      </w:pPr>
+    </w:p>
+    <w:p>
+      <w:pPr>
+        <w:rPr>
+          <w:sz w:val="32"/>
+          <w:szCs w:val="32"/>
+        </w:rPr>
+      </w:pPr>
+    </w:p>
+    <w:p>
+      <w:pPr>
+        <w:rPr>
+          <w:sz w:val="32"/>
+          <w:szCs w:val="32"/>
+        </w:rPr>
+      </w:pPr>
+    </w:p>
+    <w:p>
+      <w:pPr>
+        <w:rPr>
+          <w:sz w:val="32"/>
+          <w:szCs w:val="32"/>
+        </w:rPr>
+      </w:pPr>
+    </w:p>
+    <w:p>
+      <w:pPr>
+        <w:rPr>
+          <w:sz w:val="32"/>
+          <w:szCs w:val="32"/>
+        </w:rPr>
+      </w:pPr>
+    </w:p>
+    <w:p>
+      <w:pPr>
+        <w:rPr>
+          <w:sz w:val="32"/>
+          <w:szCs w:val="32"/>
+        </w:rPr>
+      </w:pPr>
+    </w:p>
+    <w:p>
+      <w:pPr>
+        <w:rPr>
+          <w:sz w:val="32"/>
+          <w:szCs w:val="32"/>
+        </w:rPr>
+      </w:pPr>
+    </w:p>
+    <w:p>
+      <w:pPr>
+        <w:jc w:val="center"/>
+        <w:rPr>
+          <w:sz w:val="48"/>
+          <w:szCs w:val="48"/>
+        </w:rPr>
+      </w:pPr>
+    </w:p>
+    <w:p>
+      <w:pPr>
+        <w:jc w:val="center"/>
+        <w:rPr>
+          <w:sz w:val="48"/>
+          <w:szCs w:val="48"/>
+        </w:rPr>
+      </w:pPr>
+    </w:p>
+    <w:p>
+      <w:pPr>
+        <w:rPr>
+          <w:sz w:val="48"/>
+          <w:szCs w:val="48"/>
+        </w:rPr>
+      </w:pPr>
+    </w:p>
+    <w:p>
+      <w:pPr>
+        <w:rPr>
+          <w:sz w:val="40"/>
+          <w:szCs w:val="40"/>
+        </w:rPr>
+      </w:pPr>
+      <w:r>
+        <w:rPr>
+          <w:b/>
+          <w:bCs/>
+          <w:sz w:val="40"/>
+          <w:szCs w:val="40"/>
+        </w:rPr>
+        <w:t>Exception Handling in Playbooks</w:t>
+      </w:r>
+      <w:r>
+        <w:rPr>
+          <w:sz w:val="40"/>
+          <w:szCs w:val="40"/>
+        </w:rPr>
+        <w:br/>
+      </w:r>
+      <w:r>
+        <w:rPr>
+          <w:sz w:val="40"/>
+          <w:szCs w:val="40"/>
+        </w:rPr>
+        <w:br/>
+      </w:r>
+      <w:r>
+        <w:rPr>
+          <w:b/>
+          <w:bCs/>
+          <w:i/>
+          <w:iCs/>
+          <w:sz w:val="32"/>
+          <w:szCs w:val="32"/>
+        </w:rPr>
+        <w:t>rescue</w:t>
+      </w:r>
+      <w:r>
+        <w:rPr>
+          <w:sz w:val="32"/>
+          <w:szCs w:val="32"/>
+        </w:rPr>
+        <w:t xml:space="preserve"> and </w:t>
+      </w:r>
+      <w:r>
+        <w:rPr>
+          <w:b/>
+          <w:bCs/>
+          <w:i/>
+          <w:iCs/>
+          <w:sz w:val="32"/>
+          <w:szCs w:val="32"/>
+        </w:rPr>
+        <w:t>always</w:t>
+      </w:r>
+      <w:r>
+        <w:rPr>
+          <w:sz w:val="32"/>
+          <w:szCs w:val="32"/>
+        </w:rPr>
+        <w:t xml:space="preserve"> are the keywords specific to exception handling.</w:t>
+      </w:r>
+      <w:r>
+        <w:rPr>
+          <w:sz w:val="40"/>
+          <w:szCs w:val="40"/>
+        </w:rPr>
+        <w:br/>
+      </w:r>
+      <w:r>
+        <w:rPr>
+          <w:sz w:val="40"/>
+          <w:szCs w:val="40"/>
+        </w:rPr>
+        <w:br/>
+      </w:r>
+      <w:r>
+        <w:rPr>
+          <w:b/>
+          <w:bCs/>
+          <w:i/>
+          <w:iCs/>
+          <w:sz w:val="32"/>
+          <w:szCs w:val="32"/>
+        </w:rPr>
+        <w:t>rescue</w:t>
+      </w:r>
+      <w:r>
+        <w:rPr>
+          <w:sz w:val="32"/>
+          <w:szCs w:val="32"/>
+        </w:rPr>
+        <w:t xml:space="preserve"> gets executed if there is an error in the </w:t>
+      </w:r>
+      <w:r>
+        <w:rPr>
+          <w:b/>
+          <w:bCs/>
+          <w:i/>
+          <w:iCs/>
+          <w:sz w:val="32"/>
+          <w:szCs w:val="32"/>
+        </w:rPr>
+        <w:t>block</w:t>
+      </w:r>
+      <w:r>
+        <w:rPr>
+          <w:sz w:val="32"/>
+          <w:szCs w:val="32"/>
+        </w:rPr>
+        <w:t xml:space="preserve"> section.</w:t>
+      </w:r>
+      <w:r>
+        <w:rPr>
+          <w:sz w:val="32"/>
+          <w:szCs w:val="32"/>
+        </w:rPr>
+        <w:br/>
+      </w:r>
+      <w:r>
+        <w:rPr>
+          <w:b/>
+          <w:bCs/>
+          <w:i/>
+          <w:iCs/>
+          <w:sz w:val="32"/>
+          <w:szCs w:val="32"/>
+        </w:rPr>
+        <w:t>always</w:t>
+      </w:r>
+      <w:r>
+        <w:rPr>
+          <w:sz w:val="32"/>
+          <w:szCs w:val="32"/>
+        </w:rPr>
+        <w:t xml:space="preserve"> is always executed.</w:t>
+      </w:r>
+      <w:r>
+        <w:rPr>
+          <w:sz w:val="40"/>
+          <w:szCs w:val="40"/>
+        </w:rPr>
+        <w:br/>
+      </w:r>
+    </w:p>
+    <w:p>
+      <w:pPr>
+        <w:rPr>
+          <w:sz w:val="32"/>
+          <w:szCs w:val="32"/>
+        </w:rPr>
+      </w:pPr>
+      <w:r>
+        <w:rPr>
+          <w:sz w:val="32"/>
+          <w:szCs w:val="32"/>
+        </w:rPr>
+        <w:t>Example:</w:t>
+      </w:r>
+    </w:p>
+    <w:p>
+      <w:pPr>
+        <w:rPr>
+          <w:sz w:val="40"/>
+          <w:szCs w:val="40"/>
+        </w:rPr>
+      </w:pPr>
+    </w:p>
+    <w:p>
+      <w:pPr>
+        <w:rPr>
+          <w:sz w:val="48"/>
+          <w:szCs w:val="48"/>
+        </w:rPr>
+      </w:pPr>
+      <w:r>
+        <w:rPr>
+          <w:noProof/>
+          <w:sz w:val="48"/>
+          <w:szCs w:val="48"/>
+        </w:rPr>
+        <w:lastRenderedPageBreak/>
+        <mc:AlternateContent>
+          <mc:Choice Requires="wps">
+            <w:drawing>
+              <wp:anchor distT="0" distB="0" distL="114300" distR="114300" simplePos="0" relativeHeight="251663360" behindDoc="0" locked="0" layoutInCell="1" allowOverlap="1" wp14:anchorId="48C6139D" wp14:editId="3257F1BA">
+                <wp:simplePos x="0" y="0"/>
+                <wp:positionH relativeFrom="column">
+                  <wp:posOffset>76200</wp:posOffset>
+                </wp:positionH>
+                <wp:positionV relativeFrom="paragraph">
+                  <wp:posOffset>-152400</wp:posOffset>
+                </wp:positionV>
+                <wp:extent cx="5829300" cy="2489200"/>
+                <wp:effectExtent l="0" t="0" r="12700" b="12700"/>
+                <wp:wrapNone/>
+                <wp:docPr id="6" name="Text Box 6"/>
+                <wp:cNvGraphicFramePr/>
+                <a:graphic xmlns:a="http://schemas.openxmlformats.org/drawingml/2006/main">
+                  <a:graphicData uri="http://schemas.microsoft.com/office/word/2010/wordprocessingShape">
+                    <wps:wsp>
+                      <wps:cNvSpPr txBox="1"/>
+                      <wps:spPr>
+                        <a:xfrm>
+                          <a:off x="0" y="0"/>
+                          <a:ext cx="5829300" cy="2489200"/>
+                        </a:xfrm>
+                        <a:prstGeom prst="rect">
+                          <a:avLst/>
+                        </a:prstGeom>
+                        <a:solidFill>
+                          <a:schemeClr val="lt1"/>
+                        </a:solidFill>
+                        <a:ln w="6350">
+                          <a:solidFill>
+                            <a:prstClr val="black"/>
+                          </a:solidFill>
+                        </a:ln>
+                      </wps:spPr>
+                      <wps:txbx>
+                        <w:txbxContent>
+                          <w:p>
+                            <w:r>
+                              <w:t xml:space="preserve">tasks: </w:t>
+                            </w:r>
+                          </w:p>
+                          <w:p>
+                            <w:r>
+                              <w:t xml:space="preserve">   - name: Name of the task to be executed </w:t>
+                            </w:r>
+                          </w:p>
+                          <w:p>
+                            <w:r>
+                              <w:t xml:space="preserve">      block: </w:t>
+                            </w:r>
+                          </w:p>
+                          <w:p>
+                            <w:r>
+                              <w:t xml:space="preserve">         - debug: msg = 'Just a debug </w:t>
+                            </w:r>
+                            <w:proofErr w:type="gramStart"/>
+                            <w:r>
+                              <w:t>message ,</w:t>
+                            </w:r>
+                            <w:proofErr w:type="gramEnd"/>
+                            <w:r>
+                              <w:t xml:space="preserve"> relevant for logging' </w:t>
+                            </w:r>
+                          </w:p>
+                          <w:p>
+                            <w:r>
+                              <w:t xml:space="preserve">         - command: &lt;the command to execute&gt; </w:t>
+                            </w:r>
+                          </w:p>
+                          <w:p>
+                            <w:r>
+                              <w:t xml:space="preserve">      </w:t>
+                            </w:r>
+                          </w:p>
+                          <w:p>
+                            <w:r>
+                              <w:t xml:space="preserve">      rescue: </w:t>
+                            </w:r>
+                          </w:p>
+                          <w:p>
+                            <w:r>
+                              <w:t xml:space="preserve">         - debug: msg = 'There was an </w:t>
+                            </w:r>
+                            <w:proofErr w:type="gramStart"/>
+                            <w:r>
+                              <w:t>exception..</w:t>
+                            </w:r>
+                            <w:proofErr w:type="gramEnd"/>
+                            <w:r>
+                              <w:t xml:space="preserve"> ' </w:t>
+                            </w:r>
+                          </w:p>
+                          <w:p>
+                            <w:r>
+                              <w:t xml:space="preserve">         - command: &lt;Rescue mechanism for the above exception occurred) </w:t>
+                            </w:r>
+                          </w:p>
+                          <w:p>
+                            <w:r>
+                              <w:t xml:space="preserve">      </w:t>
+                            </w:r>
+                          </w:p>
+                          <w:p>
+                            <w:r>
+                              <w:t xml:space="preserve">      always: </w:t>
+                            </w:r>
+                          </w:p>
+                          <w:p>
+                            <w:r>
+                              <w:t xml:space="preserve">         - debug: msg = "this will execute in all scenarios. Always will get logged"</w:t>
+                            </w:r>
+                          </w:p>
+                          <w:p/>
+                        </w:txbxContent>
+                      </wps:txbx>
+                      <wps:bodyPr rot="0" spcFirstLastPara="0" vertOverflow="overflow" horzOverflow="overflow" vert="horz" wrap="square" lIns="91440" tIns="45720" rIns="91440" bIns="45720" numCol="1" spcCol="0" rtlCol="0" fromWordArt="0" anchor="t" anchorCtr="0" forceAA="0" compatLnSpc="1">
+                        <a:prstTxWarp prst="textNoShape">
+                          <a:avLst/>
+                        </a:prstTxWarp>
+                        <a:noAutofit/>
+                      </wps:bodyPr>
+                    </wps:wsp>
+                  </a:graphicData>
+                </a:graphic>
+              </wp:anchor>
+            </w:drawing>
+          </mc:Choice>
+          <mc:Fallback>
+            <w:pict>
+              <v:shape w14:anchorId="48C6139D" id="Text Box 6" o:spid="_x0000_s1029" type="#_x0000_t202" style="position:absolute;margin-left:6pt;margin-top:-12pt;width:459pt;height:196pt;z-index:251663360;visibility:visible;mso-wrap-style:square;mso-wrap-distance-left:9pt;mso-wrap-distance-top:0;mso-wrap-distance-right:9pt;mso-wrap-distance-bottom:0;mso-position-horizontal:absolute;mso-position-horizontal-relative:text;mso-position-vertical:absolute;mso-position-vertical-relative:text;v-text-anchor:top" o:gfxdata="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" fillcolor="white [3201]" strokeweight=".5pt">
+                <v:textbox>
+                  <w:txbxContent>
+                    <w:p>
+                      <w:r>
+                        <w:t xml:space="preserve">tasks: </w:t>
+                      </w:r>
+                    </w:p>
+                    <w:p>
+                      <w:r>
+                        <w:t xml:space="preserve">   - name: Name of the task to be executed </w:t>
+                      </w:r>
+                    </w:p>
+                    <w:p>
+                      <w:r>
+                        <w:t xml:space="preserve">      block: </w:t>
+                      </w:r>
+                    </w:p>
+                    <w:p>
+                      <w:r>
+                        <w:t xml:space="preserve">         - debug: msg = 'Just a debug </w:t>
+                      </w:r>
+                      <w:proofErr w:type="gramStart"/>
+                      <w:r>
+                        <w:t>message ,</w:t>
+                      </w:r>
+                      <w:proofErr w:type="gramEnd"/>
+                      <w:r>
+                        <w:t xml:space="preserve"> relevant for logging' </w:t>
+                      </w:r>
+                    </w:p>
+                    <w:p>
+                      <w:r>
+                        <w:t xml:space="preserve">         - command: &lt;the command to execute&gt; </w:t>
+                      </w:r>
+                    </w:p>
+                    <w:p>
+                      <w:r>
+                        <w:t xml:space="preserve">      </w:t>
+                      </w:r>
+                    </w:p>
+                    <w:p>
+                      <w:r>
+                        <w:t xml:space="preserve">      rescue: </w:t>
+                      </w:r>
+                    </w:p>
+                    <w:p>
+                      <w:r>
+                        <w:t xml:space="preserve">         - debug: msg = 'There was an </w:t>
+                      </w:r>
+                      <w:proofErr w:type="gramStart"/>
+                      <w:r>
+                        <w:t>exception..</w:t>
+                      </w:r>
+                      <w:proofErr w:type="gramEnd"/>
+                      <w:r>
+                        <w:t xml:space="preserve"> ' </w:t>
+                      </w:r>
+                    </w:p>
+                    <w:p>
+                      <w:r>
+                        <w:t xml:space="preserve">         - command: &lt;Rescue mechanism for the above exception occurred) </w:t>
+                      </w:r>
+                    </w:p>
+                    <w:p>
+                      <w:r>
+                        <w:t xml:space="preserve">      </w:t>
+                      </w:r>
+                    </w:p>
+                    <w:p>
+                      <w:r>
+                        <w:t xml:space="preserve">      always: </w:t>
+                      </w:r>
+                    </w:p>
+                    <w:p>
+                      <w:r>
+                        <w:t xml:space="preserve">         - debug: msg = "this will execute in all scenarios. Always will get logged"</w:t>
+                      </w:r>
+                    </w:p>
+                    <w:p/>
+                  </w:txbxContent>
+                </v:textbox>
+              </v:shape>
+            </w:pict>
+          </mc:Fallback>
+        </mc:AlternateContent>
+      </w:r>
+    </w:p>
+    <w:p>
+      <w:pPr>
+        <w:rPr>
+          <w:sz w:val="48"/>
+          <w:szCs w:val="48"/>
+        </w:rPr>
+      </w:pPr>
+    </w:p>
+    <w:p>
+      <w:pPr>
+        <w:rPr>
+          <w:sz w:val="48"/>
+          <w:szCs w:val="48"/>
+        </w:rPr>
+      </w:pPr>
+    </w:p>
+    <w:p>
+      <w:pPr>
+        <w:rPr>
+          <w:sz w:val="48"/>
+          <w:szCs w:val="48"/>
+        </w:rPr>
+      </w:pPr>
+    </w:p>
+    <w:p>
+      <w:pPr>
+        <w:rPr>
+          <w:sz w:val="48"/>
+          <w:szCs w:val="48"/>
+        </w:rPr>
+      </w:pPr>
+    </w:p>
+    <w:p>
+      <w:pPr>
+        <w:rPr>
+          <w:sz w:val="48"/>
+          <w:szCs w:val="48"/>
+        </w:rPr>
+      </w:pPr>
+    </w:p>
+    <w:p>
+      <w:pPr>
+        <w:rPr>
+          <w:sz w:val="48"/>
+          <w:szCs w:val="48"/>
+        </w:rPr>
+      </w:pPr>
+    </w:p>
+    <w:p>
+      <w:pPr>
+        <w:rPr>
+          <w:sz w:val="48"/>
+          <w:szCs w:val="48"/>
+        </w:rPr>
+      </w:pPr>
+    </w:p>
+    <w:p>
+      <w:pPr>
+        <w:rPr>
+          <w:b/>
+          <w:bCs/>
+          <w:sz w:val="40"/>
+          <w:szCs w:val="40"/>
+        </w:rPr>
+      </w:pPr>
+      <w:r>
+        <w:rPr>
+          <w:b/>
+          <w:bCs/>
+          <w:sz w:val="40"/>
+          <w:szCs w:val="40"/>
+        </w:rPr>
+        <w:t>Loops in Ansible</w:t>
+      </w:r>
+    </w:p>
+    <w:p>
+      <w:pPr>
+        <w:rPr>
+          <w:sz w:val="48"/>
+          <w:szCs w:val="48"/>
+        </w:rPr>
+      </w:pPr>
+    </w:p>
+    <w:p>
+      <w:pPr>
+        <w:numPr>
+          <w:ilvl w:val="0"/>
+          <w:numId w:val="4"/>
+        </w:numPr>
+        <w:rPr>
+          <w:sz w:val="32"/>
+          <w:szCs w:val="32"/>
+        </w:rPr>
+      </w:pPr>
+      <w:r>
+        <w:rPr>
+          <w:sz w:val="32"/>
+          <w:szCs w:val="32"/>
+        </w:rPr>
+        <w:t>The loop keyword is equivalent to </w:t>
+      </w:r>
+      <w:proofErr w:type="spellStart"/>
+      <w:r>
+        <w:rPr>
+          <w:sz w:val="32"/>
+          <w:szCs w:val="32"/>
+        </w:rPr>
+        <w:t>with_</w:t>
+      </w:r>
+      <w:proofErr w:type="gramStart"/>
+      <w:r>
+        <w:rPr>
+          <w:sz w:val="32"/>
+          <w:szCs w:val="32"/>
+        </w:rPr>
+        <w:t>list</w:t>
+      </w:r>
+      <w:proofErr w:type="spellEnd"/>
+      <w:r>
+        <w:rPr>
+          <w:sz w:val="32"/>
+          <w:szCs w:val="32"/>
+        </w:rPr>
+        <w:t>, and</w:t>
+      </w:r>
+      <w:proofErr w:type="gramEnd"/>
+      <w:r>
+        <w:rPr>
+          <w:sz w:val="32"/>
+          <w:szCs w:val="32"/>
+        </w:rPr>
+        <w:t xml:space="preserve"> is the best choice for simple loops.</w:t>
+      </w:r>
+    </w:p>
+    <w:p>
+      <w:pPr>
+        <w:numPr>
+          <w:ilvl w:val="0"/>
+          <w:numId w:val="4"/>
+        </w:numPr>
+        <w:rPr>
+          <w:sz w:val="32"/>
+          <w:szCs w:val="32"/>
+        </w:rPr>
+      </w:pPr>
+      <w:r>
+        <w:rPr>
+          <w:sz w:val="32"/>
+          <w:szCs w:val="32"/>
+        </w:rPr>
+        <w:t>The loop keyword will not accept a string as input</w:t>
+      </w:r>
+    </w:p>
+    <w:p>
+      <w:pPr>
+        <w:numPr>
+          <w:ilvl w:val="0"/>
+          <w:numId w:val="4"/>
+        </w:numPr>
+        <w:rPr>
+          <w:sz w:val="32"/>
+          <w:szCs w:val="32"/>
+        </w:rPr>
+      </w:pPr>
+    </w:p>
+    <w:p>
+      <w:pPr>
+        <w:jc w:val="center"/>
+        <w:rPr>
+          <w:sz w:val="48"/>
+          <w:szCs w:val="48"/>
+        </w:rPr>
+      </w:pPr>
+      <w:r>
+        <w:rPr>
+          <w:sz w:val="48"/>
+          <w:szCs w:val="48"/>
+        </w:rPr>
+        <w:t>Ansible Roles</w:t>
+      </w:r>
+    </w:p>
+    <w:p>
+      <w:pPr>
+        <w:rPr>
+          <w:sz w:val="32"/>
+          <w:szCs w:val="32"/>
+        </w:rPr>
+      </w:pPr>
+    </w:p>
+    <w:p>
+      <w:pPr>
+        <w:rPr>
+          <w:sz w:val="32"/>
+          <w:szCs w:val="32"/>
+        </w:rPr>
+      </w:pPr>
+      <w:r>
+        <w:rPr>
+          <w:sz w:val="32"/>
+          <w:szCs w:val="32"/>
+        </w:rPr>
+        <w:t>In Ansible, the role is the primary mechanism for breaking a playbook into multiple files</w:t>
+      </w:r>
+      <w:r>
+        <w:rPr>
+          <w:sz w:val="32"/>
+          <w:szCs w:val="32"/>
+        </w:rPr>
+        <w:t xml:space="preserve"> (to allow modularity on complex playbooks)</w:t>
+      </w:r>
+      <w:r>
+        <w:rPr>
+          <w:sz w:val="32"/>
+          <w:szCs w:val="32"/>
+        </w:rPr>
+        <w:t>.</w:t>
+      </w:r>
+      <w:r>
+        <w:rPr>
+          <w:sz w:val="32"/>
+          <w:szCs w:val="32"/>
+        </w:rPr>
+        <w:br/>
+        <w:t>Each role can be reused on other playbooks.</w:t>
+      </w:r>
+      <w:r>
+        <w:rPr>
+          <w:sz w:val="32"/>
+          <w:szCs w:val="32"/>
+        </w:rPr>
+        <w:br/>
+      </w:r>
+    </w:p>
+    <w:p>
+      <w:pPr>
+        <w:rPr>
+          <w:sz w:val="32"/>
+          <w:szCs w:val="32"/>
+        </w:rPr>
+      </w:pPr>
+      <w:r>
+        <w:rPr>
+          <w:noProof/>
+          <w:sz w:val="32"/>
+          <w:szCs w:val="32"/>
+        </w:rPr>
+        <mc:AlternateContent>
+          <mc:Choice Requires="wps">
+            <w:drawing>
+              <wp:anchor distT="0" distB="0" distL="114300" distR="114300" simplePos="0" relativeHeight="251661312" behindDoc="0" locked="0" layoutInCell="1" allowOverlap="1" wp14:anchorId="669B29F5" wp14:editId="797CAB38">
+                <wp:simplePos x="0" y="0"/>
+                <wp:positionH relativeFrom="column">
+                  <wp:posOffset>-12700</wp:posOffset>
+                </wp:positionH>
+                <wp:positionV relativeFrom="paragraph">
+                  <wp:posOffset>1139825</wp:posOffset>
+                </wp:positionV>
+                <wp:extent cx="5854700" cy="1104900"/>
+                <wp:effectExtent l="0" t="0" r="12700" b="12700"/>
+                <wp:wrapNone/>
+                <wp:docPr id="4" name="Text Box 4"/>
+                <wp:cNvGraphicFramePr/>
+                <a:graphic xmlns:a="http://schemas.openxmlformats.org/drawingml/2006/main">
+                  <a:graphicData uri="http://schemas.microsoft.com/office/word/2010/wordprocessingShape">
+                    <wps:wsp>
+                      <wps:cNvSpPr txBox="1"/>
+                      <wps:spPr>
+                        <a:xfrm>
+                          <a:off x="0" y="0"/>
+                          <a:ext cx="5854700" cy="1104900"/>
+                        </a:xfrm>
+                        <a:prstGeom prst="rect">
+                          <a:avLst/>
+                        </a:prstGeom>
+                        <a:solidFill>
+                          <a:schemeClr val="lt1"/>
+                        </a:solidFill>
+                        <a:ln w="6350">
+                          <a:solidFill>
+                            <a:prstClr val="black"/>
+                          </a:solidFill>
+                        </a:ln>
+                      </wps:spPr>
+                      <wps:txbx>
+                        <w:txbxContent>
+                          <w:p>
+                            <w:r>
+                              <w:t xml:space="preserve">--- </w:t>
+                            </w:r>
+                          </w:p>
+                          <w:p>
+                            <w:r>
+                              <w:t xml:space="preserve">- hosts: tomcat-node </w:t>
+                            </w:r>
+                          </w:p>
+                          <w:p>
+                            <w:r>
+                              <w:t xml:space="preserve">roles: </w:t>
+                            </w:r>
+                          </w:p>
+                          <w:p>
+                            <w:r>
+                              <w:t xml:space="preserve">   - {role: install-tomcat} </w:t>
+                            </w:r>
+                          </w:p>
+                          <w:p>
+                            <w:r>
+                              <w:t xml:space="preserve">   - {role: start-tomcat} </w:t>
+                            </w:r>
+                          </w:p>
+                        </w:txbxContent>
+                      </wps:txbx>
+                      <wps:bodyPr rot="0" spcFirstLastPara="0" vertOverflow="overflow" horzOverflow="overflow" vert="horz" wrap="square" lIns="91440" tIns="45720" rIns="91440" bIns="45720" numCol="1" spcCol="0" rtlCol="0" fromWordArt="0" anchor="t" anchorCtr="0" forceAA="0" compatLnSpc="1">
+                        <a:prstTxWarp prst="textNoShape">
+                          <a:avLst/>
+                        </a:prstTxWarp>
+                        <a:noAutofit/>
+                      </wps:bodyPr>
+                    </wps:wsp>
+                  </a:graphicData>
+                </a:graphic>
+                <wp14:sizeRelV relativeFrom="margin">
+                  <wp14:pctHeight>0</wp14:pctHeight>
+                </wp14:sizeRelV>
+              </wp:anchor>
+            </w:drawing>
+          </mc:Choice>
+          <mc:Fallback>
+            <w:pict>
+              <v:shape w14:anchorId="669B29F5" id="Text Box 4" o:spid="_x0000_s1030" type="#_x0000_t202" style="position:absolute;margin-left:-1pt;margin-top:89.75pt;width:461pt;height:87pt;z-index:251661312;visibility:visible;mso-wrap-style:square;mso-height-percent:0;mso-wrap-distance-left:9pt;mso-wrap-distance-top:0;mso-wrap-distance-right:9pt;mso-wrap-distance-bottom:0;mso-position-horizontal:absolute;mso-position-horizontal-relative:text;mso-position-vertical:absolute;mso-position-vertical-relative:text;mso-height-percent:0;mso-height-relative:margin;v-text-anchor:top" o:gfxdata="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" fillcolor="white [3201]" strokeweight=".5pt">
+                <v:textbox>
+                  <w:txbxContent>
+                    <w:p>
+                      <w:r>
+                        <w:t xml:space="preserve">--- </w:t>
+                      </w:r>
+                    </w:p>
+                    <w:p>
+                      <w:r>
+                        <w:t xml:space="preserve">- hosts: tomcat-node </w:t>
+                      </w:r>
+                    </w:p>
+                    <w:p>
+                      <w:r>
+                        <w:t xml:space="preserve">roles: </w:t>
+                      </w:r>
+                    </w:p>
+                    <w:p>
+                      <w:r>
+                        <w:t xml:space="preserve">   - {role: install-tomcat} </w:t>
+                      </w:r>
+                    </w:p>
+                    <w:p>
+                      <w:r>
+                        <w:t xml:space="preserve">   - {role: start-tomcat} </w:t>
+                      </w:r>
+                    </w:p>
+                  </w:txbxContent>
+                </v:textbox>
+              </v:shape>
+            </w:pict>
+          </mc:Fallback>
+        </mc:AlternateContent>
+      </w:r>
+      <w:r>
+        <w:rPr>
+          <w:sz w:val="32"/>
+          <w:szCs w:val="32"/>
+        </w:rPr>
+        <w:t>Each role is a directory tree in itself. The role name is the directory name within the /roles directory.</w:t>
+      </w:r>
+      <w:r>
+        <w:rPr>
+          <w:sz w:val="32"/>
+          <w:szCs w:val="32"/>
+        </w:rPr>
+        <w:br/>
+      </w:r>
+      <w:r>
+        <w:rPr>
+          <w:sz w:val="32"/>
+          <w:szCs w:val="32"/>
+        </w:rPr>
+        <w:br/>
+      </w:r>
+      <w:r>
+        <w:rPr>
+          <w:b/>
+          <w:bCs/>
+          <w:sz w:val="36"/>
+          <w:szCs w:val="36"/>
+        </w:rPr>
+        <w:t>Using Roles in Playbook</w:t>
+      </w:r>
+      <w:r>
+        <w:rPr>
+          <w:sz w:val="32"/>
+          <w:szCs w:val="32"/>
+        </w:rPr>
+        <w:br/>
+      </w:r>
+      <w:r>
+        <w:rPr>
+          <w:sz w:val="32"/>
+          <w:szCs w:val="32"/>
+        </w:rPr>
+        <w:br/>
+      </w:r>
+    </w:p>
+    <w:p>
+      <w:pPr>
+        <w:rPr>
+          <w:sz w:val="32"/>
+          <w:szCs w:val="32"/>
+        </w:rPr>
+      </w:pPr>
     </w:p>
     <w:sectPr>
       <w:pgSz w:w="12240" w:h="15840"/>
@@ -2831,6 +4735,155 @@
       </w:rPr>
     </w:lvl>
   </w:abstractNum>
+  <w:abstractNum w:abstractNumId="3" w15:restartNumberingAfterBreak="0">
+    <w:nsid w:val="75AC0CE1"/>
+    <w:multiLevelType w:val="multilevel"/>
+    <w:tmpl w:val="82C2C4B8"/>
+    <w:lvl w:ilvl="0">
+      <w:start w:val="1"/>
+      <w:numFmt w:val="bullet"/>
+      <w:lvlText w:val=""/>
+      <w:lvlJc w:val="left"/>
+      <w:pPr>
+        <w:tabs>
+          <w:tab w:val="num" w:pos="720"/>
+        </w:tabs>
+        <w:ind w:left="720" w:hanging="360"/>
+      </w:pPr>
+      <w:rPr>
+        <w:rFonts w:ascii="Symbol" w:hAnsi="Symbol" w:hint="default"/>
+        <w:sz w:val="20"/>
+      </w:rPr>
+    </w:lvl>
+    <w:lvl w:ilvl="1" w:tentative="1">
+      <w:start w:val="1"/>
+      <w:numFmt w:val="bullet"/>
+      <w:lvlText w:val=""/>
+      <w:lvlJc w:val="left"/>
+      <w:pPr>
+        <w:tabs>
+          <w:tab w:val="num" w:pos="1440"/>
+        </w:tabs>
+        <w:ind w:left="1440" w:hanging="360"/>
+      </w:pPr>
+      <w:rPr>
+        <w:rFonts w:ascii="Symbol" w:hAnsi="Symbol" w:hint="default"/>
+        <w:sz w:val="20"/>
+      </w:rPr>
+    </w:lvl>
+    <w:lvl w:ilvl="2" w:tentative="1">
+      <w:start w:val="1"/>
+      <w:numFmt w:val="bullet"/>
+      <w:lvlText w:val=""/>
+      <w:lvlJc w:val="left"/>
+      <w:pPr>
+        <w:tabs>
+          <w:tab w:val="num" w:pos="2160"/>
+        </w:tabs>
+        <w:ind w:left="2160" w:hanging="360"/>
+      </w:pPr>
+      <w:rPr>
+        <w:rFonts w:ascii="Symbol" w:hAnsi="Symbol" w:hint="default"/>
+        <w:sz w:val="20"/>
+      </w:rPr>
+    </w:lvl>
+    <w:lvl w:ilvl="3" w:tentative="1">
+      <w:start w:val="1"/>
+      <w:numFmt w:val="bullet"/>
+      <w:lvlText w:val=""/>
+      <w:lvlJc w:val="left"/>
+      <w:pPr>
+        <w:tabs>
+          <w:tab w:val="num" w:pos="2880"/>
+        </w:tabs>
+        <w:ind w:left="2880" w:hanging="360"/>
+      </w:pPr>
+      <w:rPr>
+        <w:rFonts w:ascii="Symbol" w:hAnsi="Symbol" w:hint="default"/>
+        <w:sz w:val="20"/>
+      </w:rPr>
+    </w:lvl>
+    <w:lvl w:ilvl="4" w:tentative="1">
+      <w:start w:val="1"/>
+      <w:numFmt w:val="bullet"/>
+      <w:lvlText w:val=""/>
+      <w:lvlJc w:val="left"/>
+      <w:pPr>
+        <w:tabs>
+          <w:tab w:val="num" w:pos="3600"/>
+        </w:tabs>
+        <w:ind w:left="3600" w:hanging="360"/>
+      </w:pPr>
+      <w:rPr>
+        <w:rFonts w:ascii="Symbol" w:hAnsi="Symbol" w:hint="default"/>
+        <w:sz w:val="20"/>
+      </w:rPr>
+    </w:lvl>
+    <w:lvl w:ilvl="5" w:tentative="1">
+      <w:start w:val="1"/>
+      <w:numFmt w:val="bullet"/>
+      <w:lvlText w:val=""/>
+      <w:lvlJc w:val="left"/>
+      <w:pPr>
+        <w:tabs>
+          <w:tab w:val="num" w:pos="4320"/>
+        </w:tabs>
+        <w:ind w:left="4320" w:hanging="360"/>
+      </w:pPr>
+      <w:rPr>
+        <w:rFonts w:ascii="Symbol" w:hAnsi="Symbol" w:hint="default"/>
+        <w:sz w:val="20"/>
+      </w:rPr>
+    </w:lvl>
+    <w:lvl w:ilvl="6" w:tentative="1">
+      <w:start w:val="1"/>
+      <w:numFmt w:val="bullet"/>
+      <w:lvlText w:val=""/>
+      <w:lvlJc w:val="left"/>
+      <w:pPr>
+        <w:tabs>
+          <w:tab w:val="num" w:pos="5040"/>
+        </w:tabs>
+        <w:ind w:left="5040" w:hanging="360"/>
+      </w:pPr>
+      <w:rPr>
+        <w:rFonts w:ascii="Symbol" w:hAnsi="Symbol" w:hint="default"/>
+        <w:sz w:val="20"/>
+      </w:rPr>
+    </w:lvl>
+    <w:lvl w:ilvl="7" w:tentative="1">
+      <w:start w:val="1"/>
+      <w:numFmt w:val="bullet"/>
+      <w:lvlText w:val=""/>
+      <w:lvlJc w:val="left"/>
+      <w:pPr>
+        <w:tabs>
+          <w:tab w:val="num" w:pos="5760"/>
+        </w:tabs>
+        <w:ind w:left="5760" w:hanging="360"/>
+      </w:pPr>
+      <w:rPr>
+        <w:rFonts w:ascii="Symbol" w:hAnsi="Symbol" w:hint="default"/>
+        <w:sz w:val="20"/>
+      </w:rPr>
+    </w:lvl>
+    <w:lvl w:ilvl="8" w:tentative="1">
+      <w:start w:val="1"/>
+      <w:numFmt w:val="bullet"/>
+      <w:lvlText w:val=""/>
+      <w:lvlJc w:val="left"/>
+      <w:pPr>
+        <w:tabs>
+          <w:tab w:val="num" w:pos="6480"/>
+        </w:tabs>
+        <w:ind w:left="6480" w:hanging="360"/>
+      </w:pPr>
+      <w:rPr>
+        <w:rFonts w:ascii="Symbol" w:hAnsi="Symbol" w:hint="default"/>
+        <w:sz w:val="20"/>
+      </w:rPr>
+    </w:lvl>
+  </w:abstractNum>
   <w:num w:numId="1">
     <w:abstractNumId w:val="1"/>
   </w:num>
@@ -2839,6 +4892,9 @@
   </w:num>
   <w:num w:numId="3">
     <w:abstractNumId w:val="0"/>
+  </w:num>
+  <w:num w:numId="4">
+    <w:abstractNumId w:val="3"/>
   </w:num>
 </w:numbering>
 </file>
@@ -3241,7 +5297,6 @@
   <w:style w:type="character" w:default="1" w:styleId="DefaultParagraphFont">
     <w:name w:val="Default Paragraph Font"/>
     <w:uiPriority w:val="1"/>
-    <w:semiHidden/>
     <w:unhideWhenUsed/>
   </w:style>
   <w:style w:type="table" w:default="1" w:styleId="TableNormal">
@@ -3275,6 +5330,17 @@
       <w:ind w:left="720"/>
       <w:contextualSpacing/>
     </w:pPr>
+  </w:style>
+  <w:style w:type="paragraph" w:styleId="NormalWeb">
+    <w:name w:val="Normal (Web)"/>
+    <w:basedOn w:val="Normal"/>
+    <w:uiPriority w:val="99"/>
+    <w:semiHidden/>
+    <w:unhideWhenUsed/>
+    <w:rsid w:val="002923D1"/>
+    <w:rPr>
+      <w:rFonts w:ascii="Times New Roman" w:hAnsi="Times New Roman" w:cs="Times New Roman"/>
+    </w:rPr>
   </w:style>
 </w:styles>
 </file>

</xml_diff>